<commit_message>
relatório e projeto de rede final
</commit_message>
<xml_diff>
--- a/Rede/estudo rede interna.docx
+++ b/Rede/estudo rede interna.docx
@@ -51,7 +51,51 @@
           <w:szCs w:val="24"/>
           <w:lang w:val="pt-BR"/>
         </w:rPr>
-        <w:t>Relatório Técnico - Rede de Computadores Local CMFSA</w:t>
+        <w:t>Rede de Computadores Local CMFSA</w:t>
+      </w:r>
+    </w:p>
+    <w:p>
+      <w:pPr>
+        <w:pStyle w:val="Normal"/>
+        <w:jc w:val="center"/>
+        <w:rPr>
+          <w:b/>
+          <w:b/>
+          <w:bCs/>
+          <w:sz w:val="24"/>
+          <w:szCs w:val="24"/>
+          <w:lang w:val="pt-BR"/>
+        </w:rPr>
+      </w:pPr>
+      <w:r>
+        <w:rPr>
+          <w:b/>
+          <w:bCs/>
+          <w:sz w:val="24"/>
+          <w:szCs w:val="24"/>
+          <w:lang w:val="pt-BR"/>
+        </w:rPr>
+        <w:t>(</w:t>
+      </w:r>
+      <w:r>
+        <w:rPr>
+          <w:b/>
+          <w:bCs/>
+          <w:sz w:val="24"/>
+          <w:szCs w:val="24"/>
+          <w:lang w:val="pt-BR"/>
+        </w:rPr>
+        <w:t xml:space="preserve">Relatório Técnico </w:t>
+      </w:r>
+      <w:r>
+        <w:rPr>
+          <w:b/>
+          <w:bCs/>
+          <w:sz w:val="24"/>
+          <w:szCs w:val="24"/>
+          <w:lang w:val="pt-BR"/>
+        </w:rPr>
+        <w:t>e Projeto)</w:t>
       </w:r>
     </w:p>
     <w:p>
@@ -374,7 +418,19 @@
         <w:rPr>
           <w:lang w:val="pt-BR"/>
         </w:rPr>
-        <w:t xml:space="preserve"> (antiga Corregedoria, prédio principal). Os links de fibra óptica, fornecidos pelos provedores ISP ALGAR e Feira Digital (PMFS), foram identificados na estrutura (atualmente, dois links de internet distintos).</w:t>
+        <w:t xml:space="preserve"> (antiga Corregedoria, prédio principal). Os links de fibra óptica, fornecidos pelos provedores ISP ALGAR e Feira Digital (PMFS), foram identificados na estrutura (atualmente, </w:t>
+      </w:r>
+      <w:r>
+        <w:rPr>
+          <w:lang w:val="pt-BR"/>
+        </w:rPr>
+        <w:t xml:space="preserve">existem </w:t>
+      </w:r>
+      <w:r>
+        <w:rPr>
+          <w:lang w:val="pt-BR"/>
+        </w:rPr>
+        <w:t>dois links de internet distintos).</w:t>
       </w:r>
     </w:p>
     <w:p>
@@ -514,16 +570,7 @@
                 <w:szCs w:val="16"/>
                 <w:lang w:val="pt-BR"/>
               </w:rPr>
-              <w:t xml:space="preserve">Figura 2: </w:t>
-            </w:r>
-            <w:r>
-              <w:rPr>
-                <w:kern w:val="0"/>
-                <w:sz w:val="16"/>
-                <w:szCs w:val="16"/>
-                <w:lang w:val="pt-BR"/>
-              </w:rPr>
-              <w:t>configuraç</w:t>
+              <w:t>Figura 2: configuraç</w:t>
             </w:r>
             <w:r>
               <w:rPr>
@@ -543,16 +590,7 @@
                 <w:szCs w:val="16"/>
                 <w:lang w:val="pt-BR"/>
               </w:rPr>
-              <w:t xml:space="preserve"> do rack principal </w:t>
-            </w:r>
-            <w:r>
-              <w:rPr>
-                <w:kern w:val="0"/>
-                <w:sz w:val="16"/>
-                <w:szCs w:val="16"/>
-                <w:lang w:val="pt-BR"/>
-              </w:rPr>
-              <w:t>(atual)</w:t>
+              <w:t xml:space="preserve"> do rack principal (atual)</w:t>
             </w:r>
           </w:p>
         </w:tc>
@@ -612,7 +650,33 @@
         <w:rPr>
           <w:lang w:val="pt-BR"/>
         </w:rPr>
-        <w:t>) e é limitado a apenas 01 (um) IP (189.112.255.209/30), sendo a rede identificada pelo IP 189.112.255.208/30 e o gateway 189.112.255.210/30. Este link está destinado, exclusivamente, para a a transmissão das sessões plenárias em computador de propriedade da empresa KONTATO (</w:t>
+        <w:t xml:space="preserve">) e é limitado a apenas 01 (um) IP (189.112.255.209/30), sendo a rede identificada pelo IP 189.112.255.208/30 e o gateway 189.112.255.210/30 </w:t>
+      </w:r>
+      <w:r>
+        <w:rPr>
+          <w:lang w:val="pt-BR"/>
+        </w:rPr>
+        <w:t xml:space="preserve">(um equipamento final, </w:t>
+      </w:r>
+      <w:r>
+        <w:rPr>
+          <w:i/>
+          <w:iCs/>
+          <w:lang w:val="pt-BR"/>
+        </w:rPr>
+        <w:t>end point</w:t>
+      </w:r>
+      <w:r>
+        <w:rPr>
+          <w:lang w:val="pt-BR"/>
+        </w:rPr>
+        <w:t>)</w:t>
+      </w:r>
+      <w:r>
+        <w:rPr>
+          <w:lang w:val="pt-BR"/>
+        </w:rPr>
+        <w:t>. Este link está destinado, exclusivamente, para a a transmissão das sessões plenárias em computador de propriedade da empresa KONTATO (</w:t>
       </w:r>
       <w:hyperlink r:id="rId5">
         <w:r>
@@ -676,13 +740,13 @@
         <w:gridCol w:w="2129"/>
         <w:gridCol w:w="2130"/>
         <w:gridCol w:w="2131"/>
-        <w:gridCol w:w="2129"/>
+        <w:gridCol w:w="2128"/>
       </w:tblGrid>
       <w:tr>
         <w:trPr/>
         <w:tc>
           <w:tcPr>
-            <w:tcW w:w="8519" w:type="dxa"/>
+            <w:tcW w:w="8518" w:type="dxa"/>
             <w:gridSpan w:val="4"/>
             <w:tcBorders>
               <w:top w:val="single" w:sz="4" w:space="0" w:color="000000"/>
@@ -872,7 +936,7 @@
         </w:tc>
         <w:tc>
           <w:tcPr>
-            <w:tcW w:w="2129" w:type="dxa"/>
+            <w:tcW w:w="2128" w:type="dxa"/>
             <w:tcBorders>
               <w:top w:val="single" w:sz="4" w:space="0" w:color="000000"/>
               <w:left w:val="single" w:sz="4" w:space="0" w:color="000000"/>
@@ -1037,7 +1101,7 @@
         </w:tc>
         <w:tc>
           <w:tcPr>
-            <w:tcW w:w="2129" w:type="dxa"/>
+            <w:tcW w:w="2128" w:type="dxa"/>
             <w:tcBorders>
               <w:top w:val="single" w:sz="4" w:space="0" w:color="000000"/>
               <w:left w:val="single" w:sz="4" w:space="0" w:color="000000"/>
@@ -1186,7 +1250,7 @@
         </w:tc>
         <w:tc>
           <w:tcPr>
-            <w:tcW w:w="2129" w:type="dxa"/>
+            <w:tcW w:w="2128" w:type="dxa"/>
             <w:tcBorders>
               <w:top w:val="single" w:sz="4" w:space="0" w:color="000000"/>
               <w:left w:val="single" w:sz="4" w:space="0" w:color="000000"/>
@@ -1335,7 +1399,7 @@
         </w:tc>
         <w:tc>
           <w:tcPr>
-            <w:tcW w:w="2129" w:type="dxa"/>
+            <w:tcW w:w="2128" w:type="dxa"/>
             <w:tcBorders>
               <w:top w:val="single" w:sz="4" w:space="0" w:color="000000"/>
               <w:left w:val="single" w:sz="4" w:space="0" w:color="000000"/>
@@ -1491,7 +1555,7 @@
         </w:tc>
         <w:tc>
           <w:tcPr>
-            <w:tcW w:w="2129" w:type="dxa"/>
+            <w:tcW w:w="2128" w:type="dxa"/>
             <w:tcBorders>
               <w:top w:val="single" w:sz="4" w:space="0" w:color="000000"/>
               <w:left w:val="single" w:sz="4" w:space="0" w:color="000000"/>
@@ -1657,7 +1721,37 @@
         <w:rPr>
           <w:lang w:val="pt-BR"/>
         </w:rPr>
-        <w:t>Não há especificação contratual versando sobre limitação para o número de endPoints (equipamentos finais) através de rede IP/30 como está sendo feito atualmente pelo fornecedor, o que torna a pr</w:t>
+        <w:t xml:space="preserve">Não há especificação contratual versando sobre limitação para o número de </w:t>
+      </w:r>
+      <w:r>
+        <w:rPr>
+          <w:i/>
+          <w:iCs/>
+          <w:lang w:val="pt-BR"/>
+        </w:rPr>
+        <w:t xml:space="preserve">end </w:t>
+      </w:r>
+      <w:r>
+        <w:rPr>
+          <w:i/>
+          <w:iCs/>
+          <w:lang w:val="pt-BR"/>
+        </w:rPr>
+        <w:t>p</w:t>
+      </w:r>
+      <w:r>
+        <w:rPr>
+          <w:i/>
+          <w:iCs/>
+          <w:lang w:val="pt-BR"/>
+        </w:rPr>
+        <w:t>oints</w:t>
+      </w:r>
+      <w:r>
+        <w:rPr>
+          <w:lang w:val="pt-BR"/>
+        </w:rPr>
+        <w:t xml:space="preserve"> (equipamentos finais) através de rede IP/30 como está sendo feito atualmente pelo fornecedor, o que torna a pr</w:t>
       </w:r>
       <w:r>
         <w:rPr>
@@ -1786,7 +1880,29 @@
           <w:szCs w:val="20"/>
           <w:lang w:val="pt-BR" w:eastAsia="zh-CN" w:bidi="ar-SA"/>
         </w:rPr>
-        <w:t>ítica de rede pela gestão da Prefeitura.</w:t>
+        <w:t xml:space="preserve">ítica de rede pela gestão da Prefeitura </w:t>
+      </w:r>
+      <w:r>
+        <w:rPr>
+          <w:rFonts w:eastAsia="宋体" w:cs="Times New Roman"/>
+          <w:color w:val="auto"/>
+          <w:kern w:val="0"/>
+          <w:sz w:val="20"/>
+          <w:szCs w:val="20"/>
+          <w:lang w:val="pt-BR" w:eastAsia="zh-CN" w:bidi="ar-SA"/>
+        </w:rPr>
+        <w:t>Municipal</w:t>
+      </w:r>
+      <w:r>
+        <w:rPr>
+          <w:rFonts w:eastAsia="宋体" w:cs="Times New Roman"/>
+          <w:color w:val="auto"/>
+          <w:kern w:val="0"/>
+          <w:sz w:val="20"/>
+          <w:szCs w:val="20"/>
+          <w:lang w:val="pt-BR" w:eastAsia="zh-CN" w:bidi="ar-SA"/>
+        </w:rPr>
+        <w:t>.</w:t>
       </w:r>
     </w:p>
     <w:p>
@@ -1821,13 +1937,13 @@
         <w:gridCol w:w="2129"/>
         <w:gridCol w:w="2130"/>
         <w:gridCol w:w="2131"/>
-        <w:gridCol w:w="2129"/>
+        <w:gridCol w:w="2128"/>
       </w:tblGrid>
       <w:tr>
         <w:trPr/>
         <w:tc>
           <w:tcPr>
-            <w:tcW w:w="8519" w:type="dxa"/>
+            <w:tcW w:w="8518" w:type="dxa"/>
             <w:gridSpan w:val="4"/>
             <w:tcBorders>
               <w:top w:val="single" w:sz="4" w:space="0" w:color="000000"/>
@@ -2017,7 +2133,7 @@
         </w:tc>
         <w:tc>
           <w:tcPr>
-            <w:tcW w:w="2129" w:type="dxa"/>
+            <w:tcW w:w="2128" w:type="dxa"/>
             <w:tcBorders>
               <w:top w:val="single" w:sz="4" w:space="0" w:color="000000"/>
               <w:left w:val="single" w:sz="4" w:space="0" w:color="000000"/>
@@ -2182,7 +2298,7 @@
         </w:tc>
         <w:tc>
           <w:tcPr>
-            <w:tcW w:w="2129" w:type="dxa"/>
+            <w:tcW w:w="2128" w:type="dxa"/>
             <w:tcBorders>
               <w:top w:val="single" w:sz="4" w:space="0" w:color="000000"/>
               <w:left w:val="single" w:sz="4" w:space="0" w:color="000000"/>
@@ -2342,7 +2458,7 @@
         </w:tc>
         <w:tc>
           <w:tcPr>
-            <w:tcW w:w="2129" w:type="dxa"/>
+            <w:tcW w:w="2128" w:type="dxa"/>
             <w:tcBorders>
               <w:top w:val="single" w:sz="4" w:space="0" w:color="000000"/>
               <w:left w:val="single" w:sz="4" w:space="0" w:color="000000"/>
@@ -2491,7 +2607,7 @@
         </w:tc>
         <w:tc>
           <w:tcPr>
-            <w:tcW w:w="2129" w:type="dxa"/>
+            <w:tcW w:w="2128" w:type="dxa"/>
             <w:tcBorders>
               <w:top w:val="single" w:sz="4" w:space="0" w:color="000000"/>
               <w:left w:val="single" w:sz="4" w:space="0" w:color="000000"/>
@@ -2640,7 +2756,7 @@
         </w:tc>
         <w:tc>
           <w:tcPr>
-            <w:tcW w:w="2129" w:type="dxa"/>
+            <w:tcW w:w="2128" w:type="dxa"/>
             <w:tcBorders>
               <w:top w:val="single" w:sz="4" w:space="0" w:color="000000"/>
               <w:left w:val="single" w:sz="4" w:space="0" w:color="000000"/>
@@ -2789,7 +2905,7 @@
         </w:tc>
         <w:tc>
           <w:tcPr>
-            <w:tcW w:w="2129" w:type="dxa"/>
+            <w:tcW w:w="2128" w:type="dxa"/>
             <w:tcBorders>
               <w:top w:val="single" w:sz="4" w:space="0" w:color="000000"/>
               <w:left w:val="single" w:sz="4" w:space="0" w:color="000000"/>
@@ -2938,7 +3054,7 @@
         </w:tc>
         <w:tc>
           <w:tcPr>
-            <w:tcW w:w="2129" w:type="dxa"/>
+            <w:tcW w:w="2128" w:type="dxa"/>
             <w:tcBorders>
               <w:top w:val="single" w:sz="4" w:space="0" w:color="000000"/>
               <w:left w:val="single" w:sz="4" w:space="0" w:color="000000"/>
@@ -3058,7 +3174,7 @@
           <w:numId w:val="2"/>
         </w:numPr>
         <w:suppressAutoHyphens w:val="true"/>
-        <w:overflowPunct w:val="true"/>
+        <w:overflowPunct w:val="false"/>
         <w:bidi w:val="0"/>
         <w:spacing w:before="0" w:after="0"/>
         <w:ind w:left="1191" w:right="0" w:hanging="340"/>
@@ -3083,7 +3199,7 @@
           <w:numId w:val="2"/>
         </w:numPr>
         <w:suppressAutoHyphens w:val="true"/>
-        <w:overflowPunct w:val="true"/>
+        <w:overflowPunct w:val="false"/>
         <w:bidi w:val="0"/>
         <w:spacing w:before="0" w:after="0"/>
         <w:ind w:left="1191" w:right="0" w:hanging="340"/>
@@ -3118,7 +3234,7 @@
           <w:numId w:val="2"/>
         </w:numPr>
         <w:suppressAutoHyphens w:val="true"/>
-        <w:overflowPunct w:val="true"/>
+        <w:overflowPunct w:val="false"/>
         <w:bidi w:val="0"/>
         <w:spacing w:before="0" w:after="0"/>
         <w:ind w:left="1191" w:right="0" w:hanging="340"/>
@@ -3152,7 +3268,7 @@
           <w:numId w:val="2"/>
         </w:numPr>
         <w:suppressAutoHyphens w:val="true"/>
-        <w:overflowPunct w:val="true"/>
+        <w:overflowPunct w:val="false"/>
         <w:bidi w:val="0"/>
         <w:spacing w:before="0" w:after="0"/>
         <w:ind w:left="1191" w:right="0" w:hanging="340"/>
@@ -3177,7 +3293,7 @@
           <w:numId w:val="2"/>
         </w:numPr>
         <w:suppressAutoHyphens w:val="true"/>
-        <w:overflowPunct w:val="true"/>
+        <w:overflowPunct w:val="false"/>
         <w:bidi w:val="0"/>
         <w:spacing w:before="0" w:after="0"/>
         <w:ind w:left="1191" w:right="0" w:hanging="340"/>
@@ -3205,7 +3321,7 @@
           <w:tab w:val="clear" w:pos="720"/>
         </w:tabs>
         <w:suppressAutoHyphens w:val="true"/>
-        <w:overflowPunct w:val="true"/>
+        <w:overflowPunct w:val="false"/>
         <w:bidi w:val="0"/>
         <w:spacing w:before="0" w:after="0"/>
         <w:ind w:left="1814" w:right="0" w:hanging="397"/>
@@ -3235,7 +3351,7 @@
           <w:tab w:val="clear" w:pos="720"/>
         </w:tabs>
         <w:suppressAutoHyphens w:val="true"/>
-        <w:overflowPunct w:val="true"/>
+        <w:overflowPunct w:val="false"/>
         <w:bidi w:val="0"/>
         <w:spacing w:before="0" w:after="0"/>
         <w:ind w:left="1814" w:right="0" w:hanging="397"/>
@@ -3265,23 +3381,20 @@
           <w:tab w:val="clear" w:pos="720"/>
         </w:tabs>
         <w:suppressAutoHyphens w:val="true"/>
-        <w:overflowPunct w:val="true"/>
+        <w:overflowPunct w:val="false"/>
         <w:bidi w:val="0"/>
         <w:spacing w:before="0" w:after="0"/>
         <w:ind w:left="1814" w:right="0" w:hanging="397"/>
         <w:jc w:val="both"/>
         <w:rPr>
+          <w:color w:val="C9211E"/>
+        </w:rPr>
+      </w:pPr>
+      <w:r>
+        <w:rPr>
           <w:strike w:val="false"/>
           <w:dstrike w:val="false"/>
-          <w:color w:val="C00000"/>
-          <w:lang w:val="pt-BR"/>
-        </w:rPr>
-      </w:pPr>
-      <w:r>
-        <w:rPr>
-          <w:strike w:val="false"/>
-          <w:dstrike w:val="false"/>
-          <w:color w:val="C00000"/>
+          <w:color w:val="C9211E"/>
           <w:lang w:val="pt-BR"/>
         </w:rPr>
         <w:t>Foi realizada troca do Hard Disk de 120Gb do Firewall Aker 438 Minibox para SSD de 240Gb;</w:t>
@@ -3299,18 +3412,20 @@
           <w:tab w:val="clear" w:pos="720"/>
         </w:tabs>
         <w:suppressAutoHyphens w:val="true"/>
-        <w:overflowPunct w:val="true"/>
+        <w:overflowPunct w:val="false"/>
         <w:bidi w:val="0"/>
         <w:spacing w:before="0" w:after="0"/>
         <w:ind w:left="1814" w:right="0" w:hanging="397"/>
         <w:jc w:val="both"/>
-        <w:rPr/>
+        <w:rPr>
+          <w:color w:val="C9211E"/>
+        </w:rPr>
       </w:pPr>
       <w:r>
         <w:rPr>
           <w:strike w:val="false"/>
           <w:dstrike w:val="false"/>
-          <w:color w:val="C00000"/>
+          <w:color w:val="C9211E"/>
           <w:lang w:val="pt-BR"/>
         </w:rPr>
         <w:t xml:space="preserve">Foi realizada </w:t>
@@ -3320,7 +3435,7 @@
           <w:rFonts w:eastAsia="宋体" w:cs="Times New Roman"/>
           <w:strike w:val="false"/>
           <w:dstrike w:val="false"/>
-          <w:color w:val="C00000"/>
+          <w:color w:val="C9211E"/>
           <w:kern w:val="0"/>
           <w:sz w:val="20"/>
           <w:szCs w:val="20"/>
@@ -3338,7 +3453,7 @@
           <w:numId w:val="2"/>
         </w:numPr>
         <w:suppressAutoHyphens w:val="true"/>
-        <w:overflowPunct w:val="true"/>
+        <w:overflowPunct w:val="false"/>
         <w:bidi w:val="0"/>
         <w:spacing w:before="0" w:after="0"/>
         <w:ind w:left="1191" w:right="0" w:hanging="340"/>
@@ -3368,7 +3483,7 @@
           <w:tab w:val="clear" w:pos="720"/>
         </w:tabs>
         <w:suppressAutoHyphens w:val="true"/>
-        <w:overflowPunct w:val="true"/>
+        <w:overflowPunct w:val="false"/>
         <w:bidi w:val="0"/>
         <w:spacing w:before="0" w:after="0"/>
         <w:ind w:left="1814" w:right="0" w:hanging="397"/>
@@ -3395,7 +3510,7 @@
           <w:numId w:val="2"/>
         </w:numPr>
         <w:suppressAutoHyphens w:val="true"/>
-        <w:overflowPunct w:val="true"/>
+        <w:overflowPunct w:val="false"/>
         <w:bidi w:val="0"/>
         <w:spacing w:before="0" w:after="0"/>
         <w:ind w:left="1191" w:right="0" w:hanging="340"/>
@@ -3424,7 +3539,7 @@
           <w:tab w:val="left" w:pos="1800" w:leader="none"/>
         </w:tabs>
         <w:suppressAutoHyphens w:val="true"/>
-        <w:overflowPunct w:val="true"/>
+        <w:overflowPunct w:val="false"/>
         <w:bidi w:val="0"/>
         <w:spacing w:before="0" w:after="0"/>
         <w:ind w:left="1814" w:right="0" w:hanging="397"/>
@@ -3455,7 +3570,7 @@
           <w:tab w:val="left" w:pos="1800" w:leader="none"/>
         </w:tabs>
         <w:suppressAutoHyphens w:val="true"/>
-        <w:overflowPunct w:val="true"/>
+        <w:overflowPunct w:val="false"/>
         <w:bidi w:val="0"/>
         <w:spacing w:before="0" w:after="0"/>
         <w:ind w:left="1814" w:right="0" w:hanging="397"/>
@@ -3486,7 +3601,7 @@
           <w:tab w:val="left" w:pos="1800" w:leader="none"/>
         </w:tabs>
         <w:suppressAutoHyphens w:val="true"/>
-        <w:overflowPunct w:val="true"/>
+        <w:overflowPunct w:val="false"/>
         <w:bidi w:val="0"/>
         <w:spacing w:before="0" w:after="0"/>
         <w:ind w:left="1814" w:right="0" w:hanging="397"/>
@@ -3517,7 +3632,7 @@
           <w:tab w:val="left" w:pos="1800" w:leader="none"/>
         </w:tabs>
         <w:suppressAutoHyphens w:val="true"/>
-        <w:overflowPunct w:val="true"/>
+        <w:overflowPunct w:val="false"/>
         <w:bidi w:val="0"/>
         <w:spacing w:before="0" w:after="0"/>
         <w:ind w:left="1814" w:right="0" w:hanging="397"/>
@@ -3548,7 +3663,7 @@
           <w:tab w:val="left" w:pos="1800" w:leader="none"/>
         </w:tabs>
         <w:suppressAutoHyphens w:val="true"/>
-        <w:overflowPunct w:val="true"/>
+        <w:overflowPunct w:val="false"/>
         <w:bidi w:val="0"/>
         <w:spacing w:before="0" w:after="0"/>
         <w:ind w:left="1814" w:right="0" w:hanging="397"/>
@@ -3579,7 +3694,7 @@
           <w:tab w:val="left" w:pos="1800" w:leader="none"/>
         </w:tabs>
         <w:suppressAutoHyphens w:val="true"/>
-        <w:overflowPunct w:val="true"/>
+        <w:overflowPunct w:val="false"/>
         <w:bidi w:val="0"/>
         <w:spacing w:before="0" w:after="0"/>
         <w:ind w:left="1814" w:right="0" w:hanging="397"/>
@@ -3610,7 +3725,7 @@
           <w:tab w:val="left" w:pos="1800" w:leader="none"/>
         </w:tabs>
         <w:suppressAutoHyphens w:val="true"/>
-        <w:overflowPunct w:val="true"/>
+        <w:overflowPunct w:val="false"/>
         <w:bidi w:val="0"/>
         <w:spacing w:before="0" w:after="0"/>
         <w:ind w:left="1814" w:right="0" w:hanging="397"/>
@@ -3641,7 +3756,7 @@
           <w:tab w:val="left" w:pos="1800" w:leader="none"/>
         </w:tabs>
         <w:suppressAutoHyphens w:val="true"/>
-        <w:overflowPunct w:val="true"/>
+        <w:overflowPunct w:val="false"/>
         <w:bidi w:val="0"/>
         <w:spacing w:before="0" w:after="0"/>
         <w:ind w:left="1814" w:right="0" w:hanging="397"/>
@@ -3672,7 +3787,7 @@
           <w:tab w:val="left" w:pos="1800" w:leader="none"/>
         </w:tabs>
         <w:suppressAutoHyphens w:val="true"/>
-        <w:overflowPunct w:val="true"/>
+        <w:overflowPunct w:val="false"/>
         <w:bidi w:val="0"/>
         <w:spacing w:before="0" w:after="0"/>
         <w:ind w:left="1814" w:right="0" w:hanging="397"/>
@@ -3703,7 +3818,7 @@
           <w:tab w:val="left" w:pos="1800" w:leader="none"/>
         </w:tabs>
         <w:suppressAutoHyphens w:val="true"/>
-        <w:overflowPunct w:val="true"/>
+        <w:overflowPunct w:val="false"/>
         <w:bidi w:val="0"/>
         <w:spacing w:before="0" w:after="0"/>
         <w:ind w:left="1814" w:right="0" w:hanging="397"/>
@@ -3734,7 +3849,7 @@
           <w:tab w:val="left" w:pos="1800" w:leader="none"/>
         </w:tabs>
         <w:suppressAutoHyphens w:val="true"/>
-        <w:overflowPunct w:val="true"/>
+        <w:overflowPunct w:val="false"/>
         <w:bidi w:val="0"/>
         <w:spacing w:before="0" w:after="0"/>
         <w:ind w:left="1814" w:right="0" w:hanging="397"/>
@@ -3765,7 +3880,7 @@
           <w:tab w:val="left" w:pos="1800" w:leader="none"/>
         </w:tabs>
         <w:suppressAutoHyphens w:val="true"/>
-        <w:overflowPunct w:val="true"/>
+        <w:overflowPunct w:val="false"/>
         <w:bidi w:val="0"/>
         <w:spacing w:before="0" w:after="0"/>
         <w:ind w:left="1814" w:right="0" w:hanging="397"/>
@@ -3796,7 +3911,7 @@
           <w:tab w:val="left" w:pos="1800" w:leader="none"/>
         </w:tabs>
         <w:suppressAutoHyphens w:val="true"/>
-        <w:overflowPunct w:val="true"/>
+        <w:overflowPunct w:val="false"/>
         <w:bidi w:val="0"/>
         <w:spacing w:before="0" w:after="0"/>
         <w:ind w:left="1814" w:right="0" w:hanging="397"/>
@@ -4203,7 +4318,7 @@
         <w:gridCol w:w="2166"/>
         <w:gridCol w:w="2163"/>
         <w:gridCol w:w="2163"/>
-        <w:gridCol w:w="2163"/>
+        <w:gridCol w:w="2162"/>
       </w:tblGrid>
       <w:tr>
         <w:trPr/>
@@ -4233,7 +4348,7 @@
                 <w:lang w:val="pt-BR"/>
               </w:rPr>
               <w:drawing>
-                <wp:anchor behindDoc="0" distT="0" distB="0" distL="0" distR="0" simplePos="0" locked="0" layoutInCell="1" allowOverlap="1" relativeHeight="6">
+                <wp:anchor behindDoc="0" distT="0" distB="0" distL="0" distR="0" simplePos="0" locked="0" layoutInCell="1" allowOverlap="1" relativeHeight="33">
                   <wp:simplePos x="0" y="0"/>
                   <wp:positionH relativeFrom="column">
                     <wp:align>center</wp:align>
@@ -4476,7 +4591,7 @@
         </w:tc>
         <w:tc>
           <w:tcPr>
-            <w:tcW w:w="2163" w:type="dxa"/>
+            <w:tcW w:w="2162" w:type="dxa"/>
             <w:tcBorders>
               <w:top w:val="single" w:sz="4" w:space="0" w:color="000000"/>
               <w:left w:val="single" w:sz="4" w:space="0" w:color="000000"/>
@@ -4638,9 +4753,9 @@
       </w:tblPr>
       <w:tblGrid>
         <w:gridCol w:w="2409"/>
+        <w:gridCol w:w="2409"/>
         <w:gridCol w:w="2410"/>
         <w:gridCol w:w="2409"/>
-        <w:gridCol w:w="2410"/>
       </w:tblGrid>
       <w:tr>
         <w:trPr/>
@@ -4684,7 +4799,7 @@
         </w:tc>
         <w:tc>
           <w:tcPr>
-            <w:tcW w:w="2410" w:type="dxa"/>
+            <w:tcW w:w="2409" w:type="dxa"/>
             <w:tcBorders>
               <w:top w:val="single" w:sz="4" w:space="0" w:color="000000"/>
               <w:left w:val="single" w:sz="4" w:space="0" w:color="000000"/>
@@ -4718,7 +4833,7 @@
         </w:tc>
         <w:tc>
           <w:tcPr>
-            <w:tcW w:w="2409" w:type="dxa"/>
+            <w:tcW w:w="2410" w:type="dxa"/>
             <w:tcBorders>
               <w:top w:val="single" w:sz="4" w:space="0" w:color="000000"/>
               <w:left w:val="single" w:sz="4" w:space="0" w:color="000000"/>
@@ -4752,7 +4867,7 @@
         </w:tc>
         <w:tc>
           <w:tcPr>
-            <w:tcW w:w="2410" w:type="dxa"/>
+            <w:tcW w:w="2409" w:type="dxa"/>
             <w:tcBorders>
               <w:top w:val="single" w:sz="4" w:space="0" w:color="000000"/>
               <w:left w:val="single" w:sz="4" w:space="0" w:color="000000"/>
@@ -4798,130 +4913,6 @@
           </w:tcPr>
           <w:p>
             <w:pPr>
-              <w:pStyle w:val="Normal"/>
-              <w:widowControl w:val="false"/>
-              <w:suppressAutoHyphens w:val="true"/>
-              <w:spacing w:before="0" w:after="0"/>
-              <w:jc w:val="center"/>
-              <w:rPr>
-                <w:sz w:val="16"/>
-                <w:szCs w:val="16"/>
-                <w:lang w:val="pt-BR"/>
-              </w:rPr>
-            </w:pPr>
-            <w:r>
-              <w:rPr>
-                <w:sz w:val="16"/>
-                <w:szCs w:val="16"/>
-                <w:lang w:val="pt-BR"/>
-              </w:rPr>
-            </w:r>
-          </w:p>
-        </w:tc>
-        <w:tc>
-          <w:tcPr>
-            <w:tcW w:w="2410" w:type="dxa"/>
-            <w:tcBorders>
-              <w:left w:val="single" w:sz="4" w:space="0" w:color="000000"/>
-              <w:bottom w:val="single" w:sz="4" w:space="0" w:color="000000"/>
-            </w:tcBorders>
-          </w:tcPr>
-          <w:p>
-            <w:pPr>
-              <w:pStyle w:val="Normal"/>
-              <w:widowControl w:val="false"/>
-              <w:suppressAutoHyphens w:val="true"/>
-              <w:spacing w:before="0" w:after="0"/>
-              <w:jc w:val="center"/>
-              <w:rPr>
-                <w:sz w:val="16"/>
-                <w:szCs w:val="16"/>
-                <w:lang w:val="pt-BR"/>
-              </w:rPr>
-            </w:pPr>
-            <w:r>
-              <w:rPr>
-                <w:sz w:val="16"/>
-                <w:szCs w:val="16"/>
-                <w:lang w:val="pt-BR"/>
-              </w:rPr>
-            </w:r>
-          </w:p>
-        </w:tc>
-        <w:tc>
-          <w:tcPr>
-            <w:tcW w:w="2409" w:type="dxa"/>
-            <w:tcBorders>
-              <w:left w:val="single" w:sz="4" w:space="0" w:color="000000"/>
-              <w:bottom w:val="single" w:sz="4" w:space="0" w:color="000000"/>
-            </w:tcBorders>
-          </w:tcPr>
-          <w:p>
-            <w:pPr>
-              <w:pStyle w:val="Normal"/>
-              <w:widowControl w:val="false"/>
-              <w:suppressAutoHyphens w:val="true"/>
-              <w:spacing w:before="0" w:after="0"/>
-              <w:jc w:val="center"/>
-              <w:rPr>
-                <w:sz w:val="16"/>
-                <w:szCs w:val="16"/>
-                <w:lang w:val="pt-BR"/>
-              </w:rPr>
-            </w:pPr>
-            <w:r>
-              <w:rPr>
-                <w:sz w:val="16"/>
-                <w:szCs w:val="16"/>
-                <w:lang w:val="pt-BR"/>
-              </w:rPr>
-            </w:r>
-          </w:p>
-        </w:tc>
-        <w:tc>
-          <w:tcPr>
-            <w:tcW w:w="2410" w:type="dxa"/>
-            <w:tcBorders>
-              <w:left w:val="single" w:sz="4" w:space="0" w:color="000000"/>
-              <w:bottom w:val="single" w:sz="4" w:space="0" w:color="000000"/>
-              <w:right w:val="single" w:sz="4" w:space="0" w:color="000000"/>
-            </w:tcBorders>
-          </w:tcPr>
-          <w:p>
-            <w:pPr>
-              <w:pStyle w:val="Normal"/>
-              <w:widowControl w:val="false"/>
-              <w:suppressAutoHyphens w:val="true"/>
-              <w:spacing w:before="0" w:after="0"/>
-              <w:jc w:val="center"/>
-              <w:rPr>
-                <w:sz w:val="16"/>
-                <w:szCs w:val="16"/>
-                <w:lang w:val="pt-BR"/>
-              </w:rPr>
-            </w:pPr>
-            <w:r>
-              <w:rPr>
-                <w:sz w:val="16"/>
-                <w:szCs w:val="16"/>
-                <w:lang w:val="pt-BR"/>
-              </w:rPr>
-            </w:r>
-          </w:p>
-        </w:tc>
-      </w:tr>
-      <w:tr>
-        <w:trPr/>
-        <w:tc>
-          <w:tcPr>
-            <w:tcW w:w="2409" w:type="dxa"/>
-            <w:tcBorders>
-              <w:left w:val="single" w:sz="4" w:space="0" w:color="000000"/>
-              <w:bottom w:val="single" w:sz="4" w:space="0" w:color="000000"/>
-            </w:tcBorders>
-          </w:tcPr>
-          <w:p>
-            <w:pPr>
               <w:pStyle w:val="Contedodatabela"/>
               <w:widowControl w:val="false"/>
               <w:rPr/>
@@ -4929,7 +4920,7 @@
             <w:r>
               <w:rPr/>
               <w:drawing>
-                <wp:anchor behindDoc="0" distT="0" distB="0" distL="0" distR="0" simplePos="0" locked="0" layoutInCell="1" allowOverlap="1" relativeHeight="9">
+                <wp:anchor behindDoc="0" distT="0" distB="0" distL="0" distR="0" simplePos="0" locked="0" layoutInCell="1" allowOverlap="1" relativeHeight="34">
                   <wp:simplePos x="0" y="0"/>
                   <wp:positionH relativeFrom="column">
                     <wp:align>center</wp:align>
@@ -4978,7 +4969,7 @@
         </w:tc>
         <w:tc>
           <w:tcPr>
-            <w:tcW w:w="2410" w:type="dxa"/>
+            <w:tcW w:w="2409" w:type="dxa"/>
             <w:tcBorders>
               <w:left w:val="single" w:sz="4" w:space="0" w:color="000000"/>
               <w:bottom w:val="single" w:sz="4" w:space="0" w:color="000000"/>
@@ -5000,7 +4991,7 @@
                 <w:szCs w:val="16"/>
               </w:rPr>
               <w:drawing>
-                <wp:anchor behindDoc="0" distT="0" distB="0" distL="0" distR="0" simplePos="0" locked="0" layoutInCell="1" allowOverlap="1" relativeHeight="40">
+                <wp:anchor behindDoc="0" distT="0" distB="0" distL="0" distR="0" simplePos="0" locked="0" layoutInCell="1" allowOverlap="1" relativeHeight="43">
                   <wp:simplePos x="0" y="0"/>
                   <wp:positionH relativeFrom="column">
                     <wp:align>center</wp:align>
@@ -5049,7 +5040,7 @@
         </w:tc>
         <w:tc>
           <w:tcPr>
-            <w:tcW w:w="2409" w:type="dxa"/>
+            <w:tcW w:w="2410" w:type="dxa"/>
             <w:tcBorders>
               <w:left w:val="single" w:sz="4" w:space="0" w:color="000000"/>
               <w:bottom w:val="single" w:sz="4" w:space="0" w:color="000000"/>
@@ -5071,7 +5062,7 @@
                 <w:szCs w:val="16"/>
               </w:rPr>
               <w:drawing>
-                <wp:anchor behindDoc="0" distT="0" distB="0" distL="0" distR="0" simplePos="0" locked="0" layoutInCell="1" allowOverlap="1" relativeHeight="37">
+                <wp:anchor behindDoc="0" distT="0" distB="0" distL="0" distR="0" simplePos="0" locked="0" layoutInCell="1" allowOverlap="1" relativeHeight="41">
                   <wp:simplePos x="0" y="0"/>
                   <wp:positionH relativeFrom="column">
                     <wp:align>center</wp:align>
@@ -5120,7 +5111,7 @@
         </w:tc>
         <w:tc>
           <w:tcPr>
-            <w:tcW w:w="2410" w:type="dxa"/>
+            <w:tcW w:w="2409" w:type="dxa"/>
             <w:tcBorders>
               <w:left w:val="single" w:sz="4" w:space="0" w:color="000000"/>
               <w:bottom w:val="single" w:sz="4" w:space="0" w:color="000000"/>
@@ -5143,7 +5134,7 @@
                 <w:szCs w:val="16"/>
               </w:rPr>
               <w:drawing>
-                <wp:anchor behindDoc="0" distT="0" distB="0" distL="0" distR="0" simplePos="0" locked="0" layoutInCell="1" allowOverlap="1" relativeHeight="38">
+                <wp:anchor behindDoc="0" distT="0" distB="0" distL="0" distR="0" simplePos="0" locked="0" layoutInCell="1" allowOverlap="1" relativeHeight="42">
                   <wp:simplePos x="0" y="0"/>
                   <wp:positionH relativeFrom="column">
                     <wp:align>center</wp:align>
@@ -5214,6 +5205,32 @@
         </w:tc>
         <w:tc>
           <w:tcPr>
+            <w:tcW w:w="2409" w:type="dxa"/>
+            <w:tcBorders>
+              <w:left w:val="single" w:sz="4" w:space="0" w:color="000000"/>
+              <w:bottom w:val="single" w:sz="4" w:space="0" w:color="000000"/>
+            </w:tcBorders>
+          </w:tcPr>
+          <w:p>
+            <w:pPr>
+              <w:pStyle w:val="Contedodatabela"/>
+              <w:widowControl w:val="false"/>
+              <w:jc w:val="center"/>
+              <w:rPr>
+                <w:sz w:val="16"/>
+                <w:szCs w:val="16"/>
+              </w:rPr>
+            </w:pPr>
+            <w:r>
+              <w:rPr>
+                <w:sz w:val="16"/>
+                <w:szCs w:val="16"/>
+              </w:rPr>
+            </w:r>
+          </w:p>
+        </w:tc>
+        <w:tc>
+          <w:tcPr>
             <w:tcW w:w="2410" w:type="dxa"/>
             <w:tcBorders>
               <w:left w:val="single" w:sz="4" w:space="0" w:color="000000"/>
@@ -5244,6 +5261,7 @@
             <w:tcBorders>
               <w:left w:val="single" w:sz="4" w:space="0" w:color="000000"/>
               <w:bottom w:val="single" w:sz="4" w:space="0" w:color="000000"/>
+              <w:right w:val="single" w:sz="4" w:space="0" w:color="000000"/>
             </w:tcBorders>
           </w:tcPr>
           <w:p>
@@ -5261,35 +5279,8 @@
                 <w:sz w:val="16"/>
                 <w:szCs w:val="16"/>
               </w:rPr>
-            </w:r>
-          </w:p>
-        </w:tc>
-        <w:tc>
-          <w:tcPr>
-            <w:tcW w:w="2410" w:type="dxa"/>
-            <w:tcBorders>
-              <w:left w:val="single" w:sz="4" w:space="0" w:color="000000"/>
-              <w:bottom w:val="single" w:sz="4" w:space="0" w:color="000000"/>
-              <w:right w:val="single" w:sz="4" w:space="0" w:color="000000"/>
-            </w:tcBorders>
-          </w:tcPr>
-          <w:p>
-            <w:pPr>
-              <w:pStyle w:val="Contedodatabela"/>
-              <w:widowControl w:val="false"/>
-              <w:jc w:val="center"/>
-              <w:rPr>
-                <w:sz w:val="16"/>
-                <w:szCs w:val="16"/>
-              </w:rPr>
-            </w:pPr>
-            <w:r>
-              <w:rPr>
-                <w:sz w:val="16"/>
-                <w:szCs w:val="16"/>
-              </w:rPr>
               <w:drawing>
-                <wp:anchor behindDoc="0" distT="0" distB="0" distL="0" distR="0" simplePos="0" locked="0" layoutInCell="1" allowOverlap="1" relativeHeight="33">
+                <wp:anchor behindDoc="0" distT="0" distB="0" distL="0" distR="0" simplePos="0" locked="0" layoutInCell="1" allowOverlap="1" relativeHeight="40">
                   <wp:simplePos x="0" y="0"/>
                   <wp:positionH relativeFrom="column">
                     <wp:align>center</wp:align>
@@ -5851,7 +5842,7 @@
                 <w:lang w:val="en-US"/>
               </w:rPr>
               <w:drawing>
-                <wp:anchor behindDoc="0" distT="0" distB="0" distL="0" distR="0" simplePos="0" locked="0" layoutInCell="1" allowOverlap="1" relativeHeight="29">
+                <wp:anchor behindDoc="0" distT="0" distB="0" distL="0" distR="0" simplePos="0" locked="0" layoutInCell="1" allowOverlap="1" relativeHeight="37">
                   <wp:simplePos x="0" y="0"/>
                   <wp:positionH relativeFrom="column">
                     <wp:align>center</wp:align>
@@ -6135,17 +6126,14 @@
         </w:numPr>
         <w:ind w:left="1000" w:right="0" w:hanging="200"/>
         <w:jc w:val="both"/>
+        <w:rPr/>
+      </w:pPr>
+      <w:r>
         <w:rPr>
           <w:color w:val="auto"/>
           <w:lang w:val="pt-BR"/>
         </w:rPr>
-      </w:pPr>
-      <w:r>
-        <w:rPr>
-          <w:color w:val="auto"/>
-          <w:lang w:val="pt-BR"/>
-        </w:rPr>
-        <w:t>Quantidade excessiva de SSIDs (nomes de identificação) para acesso WiFi (PATIO_02, GRATIS, IMPRENSA, LEGISLATIVO, REDATORIA, ANEXO, etc).</w:t>
+        <w:t>Quantidade excessiva de SSIDs (nomes de identificação) para acesso WiFi (PATIO_02, GRATIS, IMPRENSA, LEGISLATIVO, REDATORIA, ANEXO, etc);</w:t>
       </w:r>
     </w:p>
     <w:p>
@@ -6167,7 +6155,25 @@
           <w:color w:val="auto"/>
           <w:lang w:val="pt-BR"/>
         </w:rPr>
-        <w:t>Sub aproveitamento dos equipamentos WiFi UBIQUITI UNIFI, os quais possuem suporte à topologia de rede mesh. Sugestões no item a e providências já adotadas no item b:</w:t>
+        <w:t>Sub aproveitamento dos equipamentos WiFi UBIQUITI UNIFI, os quais possuem suporte à topologia de rede mesh. Sugestões no item a e providências já adotadas no pr</w:t>
+      </w:r>
+      <w:r>
+        <w:rPr>
+          <w:rFonts w:eastAsia="宋体" w:cs="Times New Roman"/>
+          <w:color w:val="auto"/>
+          <w:kern w:val="0"/>
+          <w:sz w:val="20"/>
+          <w:szCs w:val="20"/>
+          <w:lang w:val="pt-BR" w:eastAsia="zh-CN" w:bidi="ar-SA"/>
+        </w:rPr>
+        <w:t>édio principal</w:t>
+      </w:r>
+      <w:r>
+        <w:rPr>
+          <w:color w:val="auto"/>
+          <w:lang w:val="pt-BR"/>
+        </w:rPr>
+        <w:t xml:space="preserve"> (item b):</w:t>
       </w:r>
     </w:p>
     <w:p>
@@ -6217,7 +6223,7 @@
           <w:color w:val="C00000"/>
           <w:lang w:val="pt-BR"/>
         </w:rPr>
-        <w:t>remoção, atualização e reconfiguração dos dispositivos de Access Point UNIFI, inicialmente no prédio principal, com a adoção de apenas duas redes de acesso com SSIDs distintos e com a implementação de VLANs (redes virtual) para separação entre público interno (servidores e vereadores) e externo (imprensa e demais visitantes), permitindo maior segurança, melhor cobertura e facilidade no acesso WiFi. Cada um dos equipamentos UNIFI foi configurado com as três redes da tabela abaixo e distribuídos em pontos estratégicos, conforme Figura 3:</w:t>
+        <w:t>remoção, atualização e reconfiguração dos dispositivos de Access Point UNIFI, inicialmente no prédio principal, com a adoção de apenas duas redes de acesso com SSIDs distintos e com a implementação de VLANs (redes virtual) para separação entre público interno (servidores e vereadores) e externo (imprensa e demais visitantes), permitindo maior segurança, melhor cobertura e facilidade no acesso WiFi. Cada um dos equipamentos UNIFI foi configurado com as três redes da tabela abaixo e distribuídos em pontos estratégicos, conforme Figuras 3 a 7:</w:t>
       </w:r>
     </w:p>
     <w:p>
@@ -6246,7 +6252,7 @@
         <mc:AlternateContent>
           <mc:Choice Requires="wps">
             <w:drawing>
-              <wp:anchor behindDoc="0" distT="0" distB="0" distL="111760" distR="111760" simplePos="0" locked="0" layoutInCell="0" allowOverlap="1" relativeHeight="30">
+              <wp:anchor behindDoc="0" distT="0" distB="0" distL="111760" distR="109855" simplePos="0" locked="0" layoutInCell="0" allowOverlap="1" relativeHeight="38">
                 <wp:simplePos x="0" y="0"/>
                 <wp:positionH relativeFrom="page">
                   <wp:posOffset>1868170</wp:posOffset>
@@ -6297,15 +6303,15 @@
                               </w:tblCellMar>
                             </w:tblPr>
                             <w:tblGrid>
-                              <w:gridCol w:w="1811"/>
-                              <w:gridCol w:w="3748"/>
+                              <w:gridCol w:w="3173"/>
+                              <w:gridCol w:w="2386"/>
                               <w:gridCol w:w="2262"/>
                             </w:tblGrid>
                             <w:tr>
                               <w:trPr/>
                               <w:tc>
                                 <w:tcPr>
-                                  <w:tcW w:w="1811" w:type="dxa"/>
+                                  <w:tcW w:w="3173" w:type="dxa"/>
                                   <w:tcBorders>
                                     <w:top w:val="single" w:sz="4" w:space="0" w:color="C00000"/>
                                     <w:left w:val="single" w:sz="4" w:space="0" w:color="C00000"/>
@@ -6354,7 +6360,7 @@
                               </w:tc>
                               <w:tc>
                                 <w:tcPr>
-                                  <w:tcW w:w="3748" w:type="dxa"/>
+                                  <w:tcW w:w="2386" w:type="dxa"/>
                                   <w:tcBorders>
                                     <w:top w:val="single" w:sz="4" w:space="0" w:color="C00000"/>
                                     <w:left w:val="single" w:sz="4" w:space="0" w:color="C00000"/>
@@ -6455,7 +6461,7 @@
                               <w:trPr/>
                               <w:tc>
                                 <w:tcPr>
-                                  <w:tcW w:w="1811" w:type="dxa"/>
+                                  <w:tcW w:w="3173" w:type="dxa"/>
                                   <w:tcBorders>
                                     <w:top w:val="single" w:sz="4" w:space="0" w:color="C00000"/>
                                     <w:left w:val="single" w:sz="4" w:space="0" w:color="C00000"/>
@@ -6470,17 +6476,8 @@
                                     <w:suppressAutoHyphens w:val="true"/>
                                     <w:spacing w:before="0" w:after="0"/>
                                     <w:ind w:left="0" w:right="0" w:hanging="0"/>
-                                    <w:jc w:val="center"/>
-                                    <w:rPr>
-                                      <w:color w:val="C00000"/>
-                                      <w:kern w:val="0"/>
-                                      <w:position w:val="0"/>
-                                      <w:sz w:val="20"/>
-                                      <w:sz w:val="20"/>
-                                      <w:szCs w:val="20"/>
-                                      <w:vertAlign w:val="baseline"/>
-                                      <w:lang w:val="pt-BR"/>
-                                    </w:rPr>
+                                    <w:jc w:val="left"/>
+                                    <w:rPr/>
                                   </w:pPr>
                                   <w:r>
                                     <w:rPr>
@@ -6499,7 +6496,7 @@
                               </w:tc>
                               <w:tc>
                                 <w:tcPr>
-                                  <w:tcW w:w="3748" w:type="dxa"/>
+                                  <w:tcW w:w="2386" w:type="dxa"/>
                                   <w:tcBorders>
                                     <w:top w:val="single" w:sz="4" w:space="0" w:color="C00000"/>
                                     <w:left w:val="single" w:sz="4" w:space="0" w:color="C00000"/>
@@ -6558,17 +6555,8 @@
                                     <w:suppressAutoHyphens w:val="true"/>
                                     <w:spacing w:before="0" w:after="0"/>
                                     <w:ind w:left="0" w:right="0" w:hanging="0"/>
-                                    <w:jc w:val="center"/>
-                                    <w:rPr>
-                                      <w:color w:val="C00000"/>
-                                      <w:kern w:val="0"/>
-                                      <w:position w:val="0"/>
-                                      <w:sz w:val="20"/>
-                                      <w:sz w:val="20"/>
-                                      <w:szCs w:val="20"/>
-                                      <w:vertAlign w:val="baseline"/>
-                                      <w:lang w:val="pt-BR"/>
-                                    </w:rPr>
+                                    <w:jc w:val="right"/>
+                                    <w:rPr/>
                                   </w:pPr>
                                   <w:r>
                                     <w:rPr>
@@ -6581,7 +6569,7 @@
                                       <w:vertAlign w:val="baseline"/>
                                       <w:lang w:val="pt-BR"/>
                                     </w:rPr>
-                                    <w:t>172.16.11.0/24</w:t>
+                                    <w:t>172.16.200.0/24</w:t>
                                   </w:r>
                                 </w:p>
                               </w:tc>
@@ -6590,7 +6578,71 @@
                               <w:trPr/>
                               <w:tc>
                                 <w:tcPr>
-                                  <w:tcW w:w="1811" w:type="dxa"/>
+                                  <w:tcW w:w="3173" w:type="dxa"/>
+                                  <w:tcBorders>
+                                    <w:top w:val="single" w:sz="4" w:space="0" w:color="C00000"/>
+                                    <w:left w:val="single" w:sz="4" w:space="0" w:color="C00000"/>
+                                    <w:bottom w:val="single" w:sz="4" w:space="0" w:color="C00000"/>
+                                    <w:right w:val="single" w:sz="4" w:space="0" w:color="C00000"/>
+                                  </w:tcBorders>
+                                </w:tcPr>
+                                <w:p>
+                                  <w:pPr>
+                                    <w:pStyle w:val="Normal"/>
+                                    <w:widowControl w:val="false"/>
+                                    <w:suppressAutoHyphens w:val="true"/>
+                                    <w:spacing w:before="0" w:after="0"/>
+                                    <w:ind w:left="0" w:right="0" w:hanging="0"/>
+                                    <w:jc w:val="left"/>
+                                    <w:rPr/>
+                                  </w:pPr>
+                                  <w:r>
+                                    <w:rPr>
+                                      <w:strike/>
+                                      <w:color w:val="C00000"/>
+                                      <w:kern w:val="0"/>
+                                      <w:position w:val="0"/>
+                                      <w:sz w:val="20"/>
+                                      <w:sz w:val="20"/>
+                                      <w:szCs w:val="20"/>
+                                      <w:vertAlign w:val="baseline"/>
+                                      <w:lang w:val="pt-BR"/>
+                                    </w:rPr>
+                                    <w:t>CMFSA_ADM (</w:t>
+                                  </w:r>
+                                  <w:r>
+                                    <w:rPr>
+                                      <w:strike/>
+                                      <w:color w:val="C00000"/>
+                                      <w:kern w:val="0"/>
+                                      <w:position w:val="0"/>
+                                      <w:sz w:val="20"/>
+                                      <w:sz w:val="20"/>
+                                      <w:szCs w:val="20"/>
+                                      <w:vertAlign w:val="baseline"/>
+                                      <w:lang w:val="pt-BR"/>
+                                    </w:rPr>
+                                    <w:t>desabilitada</w:t>
+                                  </w:r>
+                                  <w:r>
+                                    <w:rPr>
+                                      <w:strike/>
+                                      <w:color w:val="C00000"/>
+                                      <w:kern w:val="0"/>
+                                      <w:position w:val="0"/>
+                                      <w:sz w:val="20"/>
+                                      <w:sz w:val="20"/>
+                                      <w:szCs w:val="20"/>
+                                      <w:vertAlign w:val="baseline"/>
+                                      <w:lang w:val="pt-BR"/>
+                                    </w:rPr>
+                                    <w:t>)</w:t>
+                                  </w:r>
+                                </w:p>
+                              </w:tc>
+                              <w:tc>
+                                <w:tcPr>
+                                  <w:tcW w:w="2386" w:type="dxa"/>
                                   <w:tcBorders>
                                     <w:top w:val="single" w:sz="4" w:space="0" w:color="C00000"/>
                                     <w:left w:val="single" w:sz="4" w:space="0" w:color="C00000"/>
@@ -6607,6 +6659,12 @@
                                     <w:ind w:left="0" w:right="0" w:hanging="0"/>
                                     <w:jc w:val="center"/>
                                     <w:rPr>
+                                      <w:strike/>
+                                    </w:rPr>
+                                  </w:pPr>
+                                  <w:r>
+                                    <w:rPr>
+                                      <w:strike/>
                                       <w:color w:val="C00000"/>
                                       <w:kern w:val="0"/>
                                       <w:position w:val="0"/>
@@ -6616,63 +6674,7 @@
                                       <w:vertAlign w:val="baseline"/>
                                       <w:lang w:val="pt-BR"/>
                                     </w:rPr>
-                                  </w:pPr>
-                                  <w:r>
-                                    <w:rPr>
-                                      <w:color w:val="C00000"/>
-                                      <w:kern w:val="0"/>
-                                      <w:position w:val="0"/>
-                                      <w:sz w:val="20"/>
-                                      <w:sz w:val="20"/>
-                                      <w:szCs w:val="20"/>
-                                      <w:vertAlign w:val="baseline"/>
-                                      <w:lang w:val="pt-BR"/>
-                                    </w:rPr>
-                                    <w:t>CMFSA_ADM</w:t>
-                                  </w:r>
-                                </w:p>
-                              </w:tc>
-                              <w:tc>
-                                <w:tcPr>
-                                  <w:tcW w:w="3748" w:type="dxa"/>
-                                  <w:tcBorders>
-                                    <w:top w:val="single" w:sz="4" w:space="0" w:color="C00000"/>
-                                    <w:left w:val="single" w:sz="4" w:space="0" w:color="C00000"/>
-                                    <w:bottom w:val="single" w:sz="4" w:space="0" w:color="C00000"/>
-                                    <w:right w:val="single" w:sz="4" w:space="0" w:color="C00000"/>
-                                  </w:tcBorders>
-                                </w:tcPr>
-                                <w:p>
-                                  <w:pPr>
-                                    <w:pStyle w:val="Normal"/>
-                                    <w:widowControl w:val="false"/>
-                                    <w:suppressAutoHyphens w:val="true"/>
-                                    <w:spacing w:before="0" w:after="0"/>
-                                    <w:ind w:left="0" w:right="0" w:hanging="0"/>
-                                    <w:jc w:val="center"/>
-                                    <w:rPr>
-                                      <w:color w:val="C00000"/>
-                                      <w:kern w:val="0"/>
-                                      <w:position w:val="0"/>
-                                      <w:sz w:val="20"/>
-                                      <w:sz w:val="20"/>
-                                      <w:szCs w:val="20"/>
-                                      <w:vertAlign w:val="baseline"/>
-                                      <w:lang w:val="pt-BR"/>
-                                    </w:rPr>
-                                  </w:pPr>
-                                  <w:r>
-                                    <w:rPr>
-                                      <w:color w:val="C00000"/>
-                                      <w:kern w:val="0"/>
-                                      <w:position w:val="0"/>
-                                      <w:sz w:val="20"/>
-                                      <w:sz w:val="20"/>
-                                      <w:szCs w:val="20"/>
-                                      <w:vertAlign w:val="baseline"/>
-                                      <w:lang w:val="pt-BR"/>
-                                    </w:rPr>
-                                    <w:t>info10.2023.app (senha provisória)</w:t>
+                                    <w:t>info10.2023.app</w:t>
                                   </w:r>
                                 </w:p>
                               </w:tc>
@@ -6693,20 +6695,12 @@
                                     <w:suppressAutoHyphens w:val="true"/>
                                     <w:spacing w:before="0" w:after="0"/>
                                     <w:ind w:left="0" w:right="0" w:hanging="0"/>
-                                    <w:jc w:val="center"/>
-                                    <w:rPr>
-                                      <w:color w:val="C00000"/>
-                                      <w:kern w:val="0"/>
-                                      <w:position w:val="0"/>
-                                      <w:sz w:val="20"/>
-                                      <w:sz w:val="20"/>
-                                      <w:szCs w:val="20"/>
-                                      <w:vertAlign w:val="baseline"/>
-                                      <w:lang w:val="pt-BR"/>
-                                    </w:rPr>
+                                    <w:jc w:val="right"/>
+                                    <w:rPr/>
                                   </w:pPr>
                                   <w:r>
                                     <w:rPr>
+                                      <w:strike/>
                                       <w:color w:val="C00000"/>
                                       <w:kern w:val="0"/>
                                       <w:position w:val="0"/>
@@ -6725,7 +6719,7 @@
                               <w:trPr/>
                               <w:tc>
                                 <w:tcPr>
-                                  <w:tcW w:w="1811" w:type="dxa"/>
+                                  <w:tcW w:w="3173" w:type="dxa"/>
                                   <w:tcBorders>
                                     <w:top w:val="single" w:sz="4" w:space="0" w:color="C00000"/>
                                     <w:left w:val="single" w:sz="4" w:space="0" w:color="C00000"/>
@@ -6740,17 +6734,8 @@
                                     <w:suppressAutoHyphens w:val="true"/>
                                     <w:spacing w:before="0" w:after="0"/>
                                     <w:ind w:left="0" w:right="0" w:hanging="0"/>
-                                    <w:jc w:val="center"/>
-                                    <w:rPr>
-                                      <w:color w:val="C00000"/>
-                                      <w:kern w:val="0"/>
-                                      <w:position w:val="0"/>
-                                      <w:sz w:val="20"/>
-                                      <w:sz w:val="20"/>
-                                      <w:szCs w:val="20"/>
-                                      <w:vertAlign w:val="baseline"/>
-                                      <w:lang w:val="pt-BR"/>
-                                    </w:rPr>
+                                    <w:jc w:val="left"/>
+                                    <w:rPr/>
                                   </w:pPr>
                                   <w:r>
                                     <w:rPr>
@@ -6769,7 +6754,7 @@
                               </w:tc>
                               <w:tc>
                                 <w:tcPr>
-                                  <w:tcW w:w="3748" w:type="dxa"/>
+                                  <w:tcW w:w="2386" w:type="dxa"/>
                                   <w:tcBorders>
                                     <w:top w:val="single" w:sz="4" w:space="0" w:color="C00000"/>
                                     <w:left w:val="single" w:sz="4" w:space="0" w:color="C00000"/>
@@ -6828,17 +6813,8 @@
                                     <w:suppressAutoHyphens w:val="true"/>
                                     <w:spacing w:before="0" w:after="0"/>
                                     <w:ind w:left="0" w:right="0" w:hanging="0"/>
-                                    <w:jc w:val="center"/>
-                                    <w:rPr>
-                                      <w:color w:val="C00000"/>
-                                      <w:kern w:val="0"/>
-                                      <w:position w:val="0"/>
-                                      <w:sz w:val="20"/>
-                                      <w:sz w:val="20"/>
-                                      <w:szCs w:val="20"/>
-                                      <w:vertAlign w:val="baseline"/>
-                                      <w:lang w:val="pt-BR"/>
-                                    </w:rPr>
+                                    <w:jc w:val="right"/>
+                                    <w:rPr/>
                                   </w:pPr>
                                   <w:r>
                                     <w:rPr>
@@ -6851,7 +6827,7 @@
                                       <w:vertAlign w:val="baseline"/>
                                       <w:lang w:val="pt-BR"/>
                                     </w:rPr>
-                                    <w:t>172.16.10.0/24</w:t>
+                                    <w:t>172.16.201.0/24</w:t>
                                   </w:r>
                                 </w:p>
                               </w:tc>
@@ -6860,7 +6836,9 @@
                           <w:p>
                             <w:pPr>
                               <w:pStyle w:val="Contedodoquadro"/>
-                              <w:rPr/>
+                              <w:rPr>
+                                <w:color w:val="000000"/>
+                              </w:rPr>
                             </w:pPr>
                             <w:r>
                               <w:rPr/>
@@ -6898,15 +6876,15 @@
                         </w:tblCellMar>
                       </w:tblPr>
                       <w:tblGrid>
-                        <w:gridCol w:w="1811"/>
-                        <w:gridCol w:w="3748"/>
+                        <w:gridCol w:w="3173"/>
+                        <w:gridCol w:w="2386"/>
                         <w:gridCol w:w="2262"/>
                       </w:tblGrid>
                       <w:tr>
                         <w:trPr/>
                         <w:tc>
                           <w:tcPr>
-                            <w:tcW w:w="1811" w:type="dxa"/>
+                            <w:tcW w:w="3173" w:type="dxa"/>
                             <w:tcBorders>
                               <w:top w:val="single" w:sz="4" w:space="0" w:color="C00000"/>
                               <w:left w:val="single" w:sz="4" w:space="0" w:color="C00000"/>
@@ -6955,7 +6933,7 @@
                         </w:tc>
                         <w:tc>
                           <w:tcPr>
-                            <w:tcW w:w="3748" w:type="dxa"/>
+                            <w:tcW w:w="2386" w:type="dxa"/>
                             <w:tcBorders>
                               <w:top w:val="single" w:sz="4" w:space="0" w:color="C00000"/>
                               <w:left w:val="single" w:sz="4" w:space="0" w:color="C00000"/>
@@ -7056,7 +7034,7 @@
                         <w:trPr/>
                         <w:tc>
                           <w:tcPr>
-                            <w:tcW w:w="1811" w:type="dxa"/>
+                            <w:tcW w:w="3173" w:type="dxa"/>
                             <w:tcBorders>
                               <w:top w:val="single" w:sz="4" w:space="0" w:color="C00000"/>
                               <w:left w:val="single" w:sz="4" w:space="0" w:color="C00000"/>
@@ -7071,17 +7049,8 @@
                               <w:suppressAutoHyphens w:val="true"/>
                               <w:spacing w:before="0" w:after="0"/>
                               <w:ind w:left="0" w:right="0" w:hanging="0"/>
-                              <w:jc w:val="center"/>
-                              <w:rPr>
-                                <w:color w:val="C00000"/>
-                                <w:kern w:val="0"/>
-                                <w:position w:val="0"/>
-                                <w:sz w:val="20"/>
-                                <w:sz w:val="20"/>
-                                <w:szCs w:val="20"/>
-                                <w:vertAlign w:val="baseline"/>
-                                <w:lang w:val="pt-BR"/>
-                              </w:rPr>
+                              <w:jc w:val="left"/>
+                              <w:rPr/>
                             </w:pPr>
                             <w:r>
                               <w:rPr>
@@ -7100,7 +7069,7 @@
                         </w:tc>
                         <w:tc>
                           <w:tcPr>
-                            <w:tcW w:w="3748" w:type="dxa"/>
+                            <w:tcW w:w="2386" w:type="dxa"/>
                             <w:tcBorders>
                               <w:top w:val="single" w:sz="4" w:space="0" w:color="C00000"/>
                               <w:left w:val="single" w:sz="4" w:space="0" w:color="C00000"/>
@@ -7159,17 +7128,8 @@
                               <w:suppressAutoHyphens w:val="true"/>
                               <w:spacing w:before="0" w:after="0"/>
                               <w:ind w:left="0" w:right="0" w:hanging="0"/>
-                              <w:jc w:val="center"/>
-                              <w:rPr>
-                                <w:color w:val="C00000"/>
-                                <w:kern w:val="0"/>
-                                <w:position w:val="0"/>
-                                <w:sz w:val="20"/>
-                                <w:sz w:val="20"/>
-                                <w:szCs w:val="20"/>
-                                <w:vertAlign w:val="baseline"/>
-                                <w:lang w:val="pt-BR"/>
-                              </w:rPr>
+                              <w:jc w:val="right"/>
+                              <w:rPr/>
                             </w:pPr>
                             <w:r>
                               <w:rPr>
@@ -7182,7 +7142,7 @@
                                 <w:vertAlign w:val="baseline"/>
                                 <w:lang w:val="pt-BR"/>
                               </w:rPr>
-                              <w:t>172.16.11.0/24</w:t>
+                              <w:t>172.16.200.0/24</w:t>
                             </w:r>
                           </w:p>
                         </w:tc>
@@ -7191,7 +7151,71 @@
                         <w:trPr/>
                         <w:tc>
                           <w:tcPr>
-                            <w:tcW w:w="1811" w:type="dxa"/>
+                            <w:tcW w:w="3173" w:type="dxa"/>
+                            <w:tcBorders>
+                              <w:top w:val="single" w:sz="4" w:space="0" w:color="C00000"/>
+                              <w:left w:val="single" w:sz="4" w:space="0" w:color="C00000"/>
+                              <w:bottom w:val="single" w:sz="4" w:space="0" w:color="C00000"/>
+                              <w:right w:val="single" w:sz="4" w:space="0" w:color="C00000"/>
+                            </w:tcBorders>
+                          </w:tcPr>
+                          <w:p>
+                            <w:pPr>
+                              <w:pStyle w:val="Normal"/>
+                              <w:widowControl w:val="false"/>
+                              <w:suppressAutoHyphens w:val="true"/>
+                              <w:spacing w:before="0" w:after="0"/>
+                              <w:ind w:left="0" w:right="0" w:hanging="0"/>
+                              <w:jc w:val="left"/>
+                              <w:rPr/>
+                            </w:pPr>
+                            <w:r>
+                              <w:rPr>
+                                <w:strike/>
+                                <w:color w:val="C00000"/>
+                                <w:kern w:val="0"/>
+                                <w:position w:val="0"/>
+                                <w:sz w:val="20"/>
+                                <w:sz w:val="20"/>
+                                <w:szCs w:val="20"/>
+                                <w:vertAlign w:val="baseline"/>
+                                <w:lang w:val="pt-BR"/>
+                              </w:rPr>
+                              <w:t>CMFSA_ADM (</w:t>
+                            </w:r>
+                            <w:r>
+                              <w:rPr>
+                                <w:strike/>
+                                <w:color w:val="C00000"/>
+                                <w:kern w:val="0"/>
+                                <w:position w:val="0"/>
+                                <w:sz w:val="20"/>
+                                <w:sz w:val="20"/>
+                                <w:szCs w:val="20"/>
+                                <w:vertAlign w:val="baseline"/>
+                                <w:lang w:val="pt-BR"/>
+                              </w:rPr>
+                              <w:t>desabilitada</w:t>
+                            </w:r>
+                            <w:r>
+                              <w:rPr>
+                                <w:strike/>
+                                <w:color w:val="C00000"/>
+                                <w:kern w:val="0"/>
+                                <w:position w:val="0"/>
+                                <w:sz w:val="20"/>
+                                <w:sz w:val="20"/>
+                                <w:szCs w:val="20"/>
+                                <w:vertAlign w:val="baseline"/>
+                                <w:lang w:val="pt-BR"/>
+                              </w:rPr>
+                              <w:t>)</w:t>
+                            </w:r>
+                          </w:p>
+                        </w:tc>
+                        <w:tc>
+                          <w:tcPr>
+                            <w:tcW w:w="2386" w:type="dxa"/>
                             <w:tcBorders>
                               <w:top w:val="single" w:sz="4" w:space="0" w:color="C00000"/>
                               <w:left w:val="single" w:sz="4" w:space="0" w:color="C00000"/>
@@ -7208,6 +7232,12 @@
                               <w:ind w:left="0" w:right="0" w:hanging="0"/>
                               <w:jc w:val="center"/>
                               <w:rPr>
+                                <w:strike/>
+                              </w:rPr>
+                            </w:pPr>
+                            <w:r>
+                              <w:rPr>
+                                <w:strike/>
                                 <w:color w:val="C00000"/>
                                 <w:kern w:val="0"/>
                                 <w:position w:val="0"/>
@@ -7217,63 +7247,7 @@
                                 <w:vertAlign w:val="baseline"/>
                                 <w:lang w:val="pt-BR"/>
                               </w:rPr>
-                            </w:pPr>
-                            <w:r>
-                              <w:rPr>
-                                <w:color w:val="C00000"/>
-                                <w:kern w:val="0"/>
-                                <w:position w:val="0"/>
-                                <w:sz w:val="20"/>
-                                <w:sz w:val="20"/>
-                                <w:szCs w:val="20"/>
-                                <w:vertAlign w:val="baseline"/>
-                                <w:lang w:val="pt-BR"/>
-                              </w:rPr>
-                              <w:t>CMFSA_ADM</w:t>
-                            </w:r>
-                          </w:p>
-                        </w:tc>
-                        <w:tc>
-                          <w:tcPr>
-                            <w:tcW w:w="3748" w:type="dxa"/>
-                            <w:tcBorders>
-                              <w:top w:val="single" w:sz="4" w:space="0" w:color="C00000"/>
-                              <w:left w:val="single" w:sz="4" w:space="0" w:color="C00000"/>
-                              <w:bottom w:val="single" w:sz="4" w:space="0" w:color="C00000"/>
-                              <w:right w:val="single" w:sz="4" w:space="0" w:color="C00000"/>
-                            </w:tcBorders>
-                          </w:tcPr>
-                          <w:p>
-                            <w:pPr>
-                              <w:pStyle w:val="Normal"/>
-                              <w:widowControl w:val="false"/>
-                              <w:suppressAutoHyphens w:val="true"/>
-                              <w:spacing w:before="0" w:after="0"/>
-                              <w:ind w:left="0" w:right="0" w:hanging="0"/>
-                              <w:jc w:val="center"/>
-                              <w:rPr>
-                                <w:color w:val="C00000"/>
-                                <w:kern w:val="0"/>
-                                <w:position w:val="0"/>
-                                <w:sz w:val="20"/>
-                                <w:sz w:val="20"/>
-                                <w:szCs w:val="20"/>
-                                <w:vertAlign w:val="baseline"/>
-                                <w:lang w:val="pt-BR"/>
-                              </w:rPr>
-                            </w:pPr>
-                            <w:r>
-                              <w:rPr>
-                                <w:color w:val="C00000"/>
-                                <w:kern w:val="0"/>
-                                <w:position w:val="0"/>
-                                <w:sz w:val="20"/>
-                                <w:sz w:val="20"/>
-                                <w:szCs w:val="20"/>
-                                <w:vertAlign w:val="baseline"/>
-                                <w:lang w:val="pt-BR"/>
-                              </w:rPr>
-                              <w:t>info10.2023.app (senha provisória)</w:t>
+                              <w:t>info10.2023.app</w:t>
                             </w:r>
                           </w:p>
                         </w:tc>
@@ -7294,20 +7268,12 @@
                               <w:suppressAutoHyphens w:val="true"/>
                               <w:spacing w:before="0" w:after="0"/>
                               <w:ind w:left="0" w:right="0" w:hanging="0"/>
-                              <w:jc w:val="center"/>
-                              <w:rPr>
-                                <w:color w:val="C00000"/>
-                                <w:kern w:val="0"/>
-                                <w:position w:val="0"/>
-                                <w:sz w:val="20"/>
-                                <w:sz w:val="20"/>
-                                <w:szCs w:val="20"/>
-                                <w:vertAlign w:val="baseline"/>
-                                <w:lang w:val="pt-BR"/>
-                              </w:rPr>
+                              <w:jc w:val="right"/>
+                              <w:rPr/>
                             </w:pPr>
                             <w:r>
                               <w:rPr>
+                                <w:strike/>
                                 <w:color w:val="C00000"/>
                                 <w:kern w:val="0"/>
                                 <w:position w:val="0"/>
@@ -7326,7 +7292,7 @@
                         <w:trPr/>
                         <w:tc>
                           <w:tcPr>
-                            <w:tcW w:w="1811" w:type="dxa"/>
+                            <w:tcW w:w="3173" w:type="dxa"/>
                             <w:tcBorders>
                               <w:top w:val="single" w:sz="4" w:space="0" w:color="C00000"/>
                               <w:left w:val="single" w:sz="4" w:space="0" w:color="C00000"/>
@@ -7341,17 +7307,8 @@
                               <w:suppressAutoHyphens w:val="true"/>
                               <w:spacing w:before="0" w:after="0"/>
                               <w:ind w:left="0" w:right="0" w:hanging="0"/>
-                              <w:jc w:val="center"/>
-                              <w:rPr>
-                                <w:color w:val="C00000"/>
-                                <w:kern w:val="0"/>
-                                <w:position w:val="0"/>
-                                <w:sz w:val="20"/>
-                                <w:sz w:val="20"/>
-                                <w:szCs w:val="20"/>
-                                <w:vertAlign w:val="baseline"/>
-                                <w:lang w:val="pt-BR"/>
-                              </w:rPr>
+                              <w:jc w:val="left"/>
+                              <w:rPr/>
                             </w:pPr>
                             <w:r>
                               <w:rPr>
@@ -7370,7 +7327,7 @@
                         </w:tc>
                         <w:tc>
                           <w:tcPr>
-                            <w:tcW w:w="3748" w:type="dxa"/>
+                            <w:tcW w:w="2386" w:type="dxa"/>
                             <w:tcBorders>
                               <w:top w:val="single" w:sz="4" w:space="0" w:color="C00000"/>
                               <w:left w:val="single" w:sz="4" w:space="0" w:color="C00000"/>
@@ -7429,17 +7386,8 @@
                               <w:suppressAutoHyphens w:val="true"/>
                               <w:spacing w:before="0" w:after="0"/>
                               <w:ind w:left="0" w:right="0" w:hanging="0"/>
-                              <w:jc w:val="center"/>
-                              <w:rPr>
-                                <w:color w:val="C00000"/>
-                                <w:kern w:val="0"/>
-                                <w:position w:val="0"/>
-                                <w:sz w:val="20"/>
-                                <w:sz w:val="20"/>
-                                <w:szCs w:val="20"/>
-                                <w:vertAlign w:val="baseline"/>
-                                <w:lang w:val="pt-BR"/>
-                              </w:rPr>
+                              <w:jc w:val="right"/>
+                              <w:rPr/>
                             </w:pPr>
                             <w:r>
                               <w:rPr>
@@ -7452,7 +7400,7 @@
                                 <w:vertAlign w:val="baseline"/>
                                 <w:lang w:val="pt-BR"/>
                               </w:rPr>
-                              <w:t>172.16.10.0/24</w:t>
+                              <w:t>172.16.201.0/24</w:t>
                             </w:r>
                           </w:p>
                         </w:tc>
@@ -7461,7 +7409,9 @@
                     <w:p>
                       <w:pPr>
                         <w:pStyle w:val="Contedodoquadro"/>
-                        <w:rPr/>
+                        <w:rPr>
+                          <w:color w:val="000000"/>
+                        </w:rPr>
                       </w:pPr>
                       <w:r>
                         <w:rPr/>
@@ -7547,14 +7497,26 @@
     <w:p>
       <w:pPr>
         <w:pStyle w:val="Normal"/>
-        <w:rPr>
-          <w:lang w:val="en-US"/>
-        </w:rPr>
-      </w:pPr>
-      <w:r>
-        <w:rPr>
-          <w:lang w:val="en-US"/>
-        </w:rPr>
+        <w:ind w:right="0" w:hanging="0"/>
+        <w:jc w:val="both"/>
+        <w:rPr/>
+      </w:pPr>
+      <w:r>
+        <w:rPr/>
+      </w:r>
+      <w:r>
+        <w:br w:type="page"/>
+      </w:r>
+    </w:p>
+    <w:p>
+      <w:pPr>
+        <w:pStyle w:val="Normal"/>
+        <w:ind w:left="1000" w:right="0" w:hanging="200"/>
+        <w:jc w:val="both"/>
+        <w:rPr/>
+      </w:pPr>
+      <w:r>
+        <w:rPr/>
       </w:r>
     </w:p>
     <w:tbl>
@@ -7598,7 +7560,7 @@
             </w:pPr>
             <w:r>
               <w:drawing>
-                <wp:anchor behindDoc="0" distT="0" distB="0" distL="0" distR="0" simplePos="0" locked="0" layoutInCell="1" allowOverlap="1" relativeHeight="27">
+                <wp:anchor behindDoc="0" distT="0" distB="0" distL="0" distR="0" simplePos="0" locked="0" layoutInCell="1" allowOverlap="1" relativeHeight="35">
                   <wp:simplePos x="0" y="0"/>
                   <wp:positionH relativeFrom="column">
                     <wp:align>center</wp:align>
@@ -7972,7 +7934,7 @@
             </w:pPr>
             <w:r>
               <w:drawing>
-                <wp:anchor behindDoc="0" distT="0" distB="0" distL="0" distR="0" simplePos="0" locked="0" layoutInCell="1" allowOverlap="1" relativeHeight="28">
+                <wp:anchor behindDoc="0" distT="0" distB="0" distL="0" distR="0" simplePos="0" locked="0" layoutInCell="1" allowOverlap="1" relativeHeight="36">
                   <wp:simplePos x="0" y="0"/>
                   <wp:positionH relativeFrom="column">
                     <wp:align>center</wp:align>
@@ -8189,11 +8151,2065 @@
       <w:r>
         <w:rPr/>
       </w:r>
-    </w:p>
-    <w:p>
-      <w:pPr>
-        <w:pStyle w:val="Normal"/>
-        <w:jc w:val="center"/>
+      <w:r>
+        <w:br w:type="page"/>
+      </w:r>
+    </w:p>
+    <w:p>
+      <w:pPr>
+        <w:pStyle w:val="Normal"/>
+        <w:numPr>
+          <w:ilvl w:val="0"/>
+          <w:numId w:val="3"/>
+        </w:numPr>
+        <w:ind w:left="1000" w:right="0" w:hanging="200"/>
+        <w:jc w:val="both"/>
+        <w:rPr>
+          <w:color w:val="auto"/>
+          <w:lang w:val="pt-BR"/>
+        </w:rPr>
+      </w:pPr>
+      <w:r>
+        <w:rPr>
+          <w:color w:val="auto"/>
+          <w:lang w:val="pt-BR"/>
+        </w:rPr>
+        <w:t xml:space="preserve">A Figura 8 apresenta o diagrama da nova topologia de rede de baixo custo sugerida como forma alternativa </w:t>
+      </w:r>
+      <w:r>
+        <w:rPr>
+          <w:color w:val="auto"/>
+          <w:lang w:val="pt-BR"/>
+        </w:rPr>
+        <w:t>ao projeto apresentado pelo fornecedor WiMaxi.</w:t>
+      </w:r>
+      <w:r>
+        <w:rPr>
+          <w:color w:val="auto"/>
+          <w:lang w:val="pt-BR"/>
+        </w:rPr>
+        <w:t xml:space="preserve"> </w:t>
+      </w:r>
+      <w:r>
+        <w:rPr>
+          <w:color w:val="auto"/>
+          <w:lang w:val="pt-BR"/>
+        </w:rPr>
+        <w:t xml:space="preserve">Neste caso, temos o </w:t>
+      </w:r>
+      <w:r>
+        <w:rPr>
+          <w:color w:val="auto"/>
+          <w:lang w:val="pt-BR"/>
+        </w:rPr>
+        <w:t>aproveitamento de cerca de 7</w:t>
+      </w:r>
+      <w:r>
+        <w:rPr>
+          <w:color w:val="auto"/>
+          <w:lang w:val="pt-BR"/>
+        </w:rPr>
+        <w:t>0</w:t>
+      </w:r>
+      <w:r>
+        <w:rPr>
+          <w:color w:val="auto"/>
+          <w:lang w:val="pt-BR"/>
+        </w:rPr>
+        <w:t>% dos equipamentos existentes e algumas aquisiç</w:t>
+      </w:r>
+      <w:r>
+        <w:rPr>
+          <w:rFonts w:eastAsia="宋体" w:cs="Times New Roman"/>
+          <w:color w:val="auto"/>
+          <w:kern w:val="0"/>
+          <w:sz w:val="20"/>
+          <w:szCs w:val="20"/>
+          <w:lang w:val="pt-BR" w:eastAsia="zh-CN" w:bidi="ar-SA"/>
+        </w:rPr>
+        <w:t>ões, conforme tabelas abaixo:</w:t>
+      </w:r>
+    </w:p>
+    <w:p>
+      <w:pPr>
+        <w:pStyle w:val="Normal"/>
+        <w:ind w:left="1000" w:right="0" w:hanging="200"/>
+        <w:jc w:val="both"/>
+        <w:rPr>
+          <w:color w:val="auto"/>
+          <w:lang w:val="pt-BR"/>
+        </w:rPr>
+      </w:pPr>
+      <w:r>
+        <w:rPr>
+          <w:color w:val="auto"/>
+          <w:lang w:val="pt-BR"/>
+        </w:rPr>
+      </w:r>
+    </w:p>
+    <w:p>
+      <w:pPr>
+        <w:pStyle w:val="Normal"/>
+        <w:ind w:left="800" w:right="0" w:hanging="0"/>
+        <w:jc w:val="both"/>
+        <w:rPr>
+          <w:color w:val="auto"/>
+          <w:lang w:val="pt-BR"/>
+        </w:rPr>
+      </w:pPr>
+      <w:r>
+        <w:rPr>
+          <w:color w:val="auto"/>
+          <w:lang w:val="pt-BR"/>
+        </w:rPr>
+      </w:r>
+    </w:p>
+    <w:tbl>
+      <w:tblPr>
+        <w:tblW w:w="7827" w:type="dxa"/>
+        <w:jc w:val="left"/>
+        <w:tblInd w:w="1803" w:type="dxa"/>
+        <w:tblLayout w:type="fixed"/>
+        <w:tblCellMar>
+          <w:top w:w="55" w:type="dxa"/>
+          <w:left w:w="55" w:type="dxa"/>
+          <w:bottom w:w="55" w:type="dxa"/>
+          <w:right w:w="55" w:type="dxa"/>
+        </w:tblCellMar>
+      </w:tblPr>
+      <w:tblGrid>
+        <w:gridCol w:w="1131"/>
+        <w:gridCol w:w="1027"/>
+        <w:gridCol w:w="5669"/>
+      </w:tblGrid>
+      <w:tr>
+        <w:trPr/>
+        <w:tc>
+          <w:tcPr>
+            <w:tcW w:w="7827" w:type="dxa"/>
+            <w:gridSpan w:val="3"/>
+            <w:tcBorders>
+              <w:top w:val="single" w:sz="4" w:space="0" w:color="000000"/>
+              <w:left w:val="single" w:sz="4" w:space="0" w:color="000000"/>
+              <w:bottom w:val="single" w:sz="4" w:space="0" w:color="000000"/>
+              <w:right w:val="single" w:sz="4" w:space="0" w:color="000000"/>
+            </w:tcBorders>
+          </w:tcPr>
+          <w:p>
+            <w:pPr>
+              <w:pStyle w:val="Contedodatabela"/>
+              <w:widowControl w:val="false"/>
+              <w:jc w:val="center"/>
+              <w:rPr>
+                <w:rFonts w:ascii="Ubuntu" w:hAnsi="Ubuntu"/>
+                <w:b/>
+                <w:b/>
+                <w:bCs/>
+                <w:sz w:val="16"/>
+                <w:szCs w:val="16"/>
+              </w:rPr>
+            </w:pPr>
+            <w:r>
+              <w:rPr>
+                <w:rFonts w:ascii="Ubuntu" w:hAnsi="Ubuntu"/>
+                <w:b/>
+                <w:bCs/>
+                <w:sz w:val="16"/>
+                <w:szCs w:val="16"/>
+              </w:rPr>
+              <w:t>APROVEITAMENTO</w:t>
+            </w:r>
+          </w:p>
+        </w:tc>
+      </w:tr>
+      <w:tr>
+        <w:trPr/>
+        <w:tc>
+          <w:tcPr>
+            <w:tcW w:w="1131" w:type="dxa"/>
+            <w:tcBorders>
+              <w:left w:val="single" w:sz="4" w:space="0" w:color="000000"/>
+              <w:bottom w:val="single" w:sz="4" w:space="0" w:color="000000"/>
+            </w:tcBorders>
+          </w:tcPr>
+          <w:p>
+            <w:pPr>
+              <w:pStyle w:val="Contedodatabela"/>
+              <w:widowControl w:val="false"/>
+              <w:jc w:val="center"/>
+              <w:rPr>
+                <w:rFonts w:ascii="Ubuntu" w:hAnsi="Ubuntu"/>
+                <w:b/>
+                <w:b/>
+                <w:bCs/>
+                <w:sz w:val="16"/>
+                <w:szCs w:val="16"/>
+              </w:rPr>
+            </w:pPr>
+            <w:r>
+              <w:rPr>
+                <w:rFonts w:ascii="Ubuntu" w:hAnsi="Ubuntu"/>
+                <w:b/>
+                <w:bCs/>
+                <w:sz w:val="16"/>
+                <w:szCs w:val="16"/>
+              </w:rPr>
+              <w:t>Item</w:t>
+            </w:r>
+          </w:p>
+        </w:tc>
+        <w:tc>
+          <w:tcPr>
+            <w:tcW w:w="1027" w:type="dxa"/>
+            <w:tcBorders>
+              <w:left w:val="single" w:sz="4" w:space="0" w:color="000000"/>
+              <w:bottom w:val="single" w:sz="4" w:space="0" w:color="000000"/>
+            </w:tcBorders>
+          </w:tcPr>
+          <w:p>
+            <w:pPr>
+              <w:pStyle w:val="Contedodatabela"/>
+              <w:widowControl w:val="false"/>
+              <w:jc w:val="center"/>
+              <w:rPr>
+                <w:rFonts w:ascii="Ubuntu" w:hAnsi="Ubuntu"/>
+                <w:b/>
+                <w:b/>
+                <w:bCs/>
+                <w:sz w:val="16"/>
+                <w:szCs w:val="16"/>
+              </w:rPr>
+            </w:pPr>
+            <w:r>
+              <w:rPr>
+                <w:rFonts w:ascii="Ubuntu" w:hAnsi="Ubuntu"/>
+                <w:b/>
+                <w:bCs/>
+                <w:sz w:val="16"/>
+                <w:szCs w:val="16"/>
+              </w:rPr>
+              <w:t>Qtd</w:t>
+            </w:r>
+          </w:p>
+        </w:tc>
+        <w:tc>
+          <w:tcPr>
+            <w:tcW w:w="5669" w:type="dxa"/>
+            <w:tcBorders>
+              <w:left w:val="single" w:sz="4" w:space="0" w:color="000000"/>
+              <w:bottom w:val="single" w:sz="4" w:space="0" w:color="000000"/>
+              <w:right w:val="single" w:sz="4" w:space="0" w:color="000000"/>
+            </w:tcBorders>
+          </w:tcPr>
+          <w:p>
+            <w:pPr>
+              <w:pStyle w:val="Contedodatabela"/>
+              <w:widowControl w:val="false"/>
+              <w:ind w:left="0" w:right="0" w:hanging="0"/>
+              <w:jc w:val="center"/>
+              <w:rPr>
+                <w:rFonts w:ascii="Ubuntu" w:hAnsi="Ubuntu"/>
+                <w:b/>
+                <w:b/>
+                <w:bCs/>
+                <w:i w:val="false"/>
+                <w:i w:val="false"/>
+                <w:caps w:val="false"/>
+                <w:smallCaps w:val="false"/>
+                <w:color w:val="000000"/>
+                <w:spacing w:val="0"/>
+                <w:sz w:val="16"/>
+                <w:szCs w:val="16"/>
+              </w:rPr>
+            </w:pPr>
+            <w:r>
+              <w:rPr>
+                <w:rFonts w:ascii="Ubuntu" w:hAnsi="Ubuntu"/>
+                <w:b/>
+                <w:bCs/>
+                <w:i w:val="false"/>
+                <w:caps w:val="false"/>
+                <w:smallCaps w:val="false"/>
+                <w:color w:val="000000"/>
+                <w:spacing w:val="0"/>
+                <w:sz w:val="16"/>
+                <w:szCs w:val="16"/>
+              </w:rPr>
+              <w:t>Equipamento</w:t>
+            </w:r>
+          </w:p>
+        </w:tc>
+      </w:tr>
+      <w:tr>
+        <w:trPr/>
+        <w:tc>
+          <w:tcPr>
+            <w:tcW w:w="1131" w:type="dxa"/>
+            <w:tcBorders>
+              <w:left w:val="single" w:sz="4" w:space="0" w:color="000000"/>
+              <w:bottom w:val="single" w:sz="4" w:space="0" w:color="000000"/>
+            </w:tcBorders>
+          </w:tcPr>
+          <w:p>
+            <w:pPr>
+              <w:pStyle w:val="Contedodatabela"/>
+              <w:widowControl w:val="false"/>
+              <w:jc w:val="center"/>
+              <w:rPr>
+                <w:rFonts w:ascii="Ubuntu" w:hAnsi="Ubuntu"/>
+                <w:sz w:val="16"/>
+                <w:szCs w:val="16"/>
+              </w:rPr>
+            </w:pPr>
+            <w:r>
+              <w:rPr>
+                <w:rFonts w:ascii="Ubuntu" w:hAnsi="Ubuntu"/>
+                <w:sz w:val="16"/>
+                <w:szCs w:val="16"/>
+              </w:rPr>
+              <w:t>1</w:t>
+            </w:r>
+          </w:p>
+        </w:tc>
+        <w:tc>
+          <w:tcPr>
+            <w:tcW w:w="1027" w:type="dxa"/>
+            <w:tcBorders>
+              <w:left w:val="single" w:sz="4" w:space="0" w:color="000000"/>
+              <w:bottom w:val="single" w:sz="4" w:space="0" w:color="000000"/>
+            </w:tcBorders>
+          </w:tcPr>
+          <w:p>
+            <w:pPr>
+              <w:pStyle w:val="Contedodatabela"/>
+              <w:widowControl w:val="false"/>
+              <w:jc w:val="center"/>
+              <w:rPr>
+                <w:rFonts w:ascii="Ubuntu" w:hAnsi="Ubuntu"/>
+                <w:sz w:val="16"/>
+                <w:szCs w:val="16"/>
+              </w:rPr>
+            </w:pPr>
+            <w:r>
+              <w:rPr>
+                <w:rFonts w:ascii="Ubuntu" w:hAnsi="Ubuntu"/>
+                <w:sz w:val="16"/>
+                <w:szCs w:val="16"/>
+              </w:rPr>
+              <w:t>02</w:t>
+            </w:r>
+          </w:p>
+        </w:tc>
+        <w:tc>
+          <w:tcPr>
+            <w:tcW w:w="5669" w:type="dxa"/>
+            <w:tcBorders>
+              <w:left w:val="single" w:sz="4" w:space="0" w:color="000000"/>
+              <w:bottom w:val="single" w:sz="4" w:space="0" w:color="000000"/>
+              <w:right w:val="single" w:sz="4" w:space="0" w:color="000000"/>
+            </w:tcBorders>
+          </w:tcPr>
+          <w:p>
+            <w:pPr>
+              <w:pStyle w:val="Contedodatabela"/>
+              <w:widowControl w:val="false"/>
+              <w:ind w:left="0" w:right="0" w:hanging="0"/>
+              <w:jc w:val="left"/>
+              <w:rPr>
+                <w:rFonts w:ascii="Ubuntu" w:hAnsi="Ubuntu"/>
+                <w:b w:val="false"/>
+                <w:b w:val="false"/>
+                <w:i w:val="false"/>
+                <w:i w:val="false"/>
+                <w:caps w:val="false"/>
+                <w:smallCaps w:val="false"/>
+                <w:color w:val="000000"/>
+                <w:spacing w:val="0"/>
+                <w:sz w:val="16"/>
+                <w:szCs w:val="16"/>
+              </w:rPr>
+            </w:pPr>
+            <w:r>
+              <w:rPr>
+                <w:rFonts w:ascii="Ubuntu" w:hAnsi="Ubuntu"/>
+                <w:b w:val="false"/>
+                <w:i w:val="false"/>
+                <w:caps w:val="false"/>
+                <w:smallCaps w:val="false"/>
+                <w:color w:val="000000"/>
+                <w:spacing w:val="0"/>
+                <w:sz w:val="16"/>
+                <w:szCs w:val="16"/>
+              </w:rPr>
+              <w:t>HPE Officeconnect 1820 j9981a (switch layer 2)</w:t>
+            </w:r>
+          </w:p>
+        </w:tc>
+      </w:tr>
+      <w:tr>
+        <w:trPr/>
+        <w:tc>
+          <w:tcPr>
+            <w:tcW w:w="1131" w:type="dxa"/>
+            <w:tcBorders>
+              <w:left w:val="single" w:sz="4" w:space="0" w:color="000000"/>
+              <w:bottom w:val="single" w:sz="4" w:space="0" w:color="000000"/>
+            </w:tcBorders>
+          </w:tcPr>
+          <w:p>
+            <w:pPr>
+              <w:pStyle w:val="Contedodatabela"/>
+              <w:widowControl w:val="false"/>
+              <w:jc w:val="center"/>
+              <w:rPr>
+                <w:rFonts w:ascii="Ubuntu" w:hAnsi="Ubuntu"/>
+                <w:sz w:val="16"/>
+                <w:szCs w:val="16"/>
+              </w:rPr>
+            </w:pPr>
+            <w:r>
+              <w:rPr>
+                <w:rFonts w:ascii="Ubuntu" w:hAnsi="Ubuntu"/>
+                <w:sz w:val="16"/>
+                <w:szCs w:val="16"/>
+              </w:rPr>
+              <w:t>2</w:t>
+            </w:r>
+          </w:p>
+        </w:tc>
+        <w:tc>
+          <w:tcPr>
+            <w:tcW w:w="1027" w:type="dxa"/>
+            <w:tcBorders>
+              <w:left w:val="single" w:sz="4" w:space="0" w:color="000000"/>
+              <w:bottom w:val="single" w:sz="4" w:space="0" w:color="000000"/>
+            </w:tcBorders>
+          </w:tcPr>
+          <w:p>
+            <w:pPr>
+              <w:pStyle w:val="Contedodatabela"/>
+              <w:widowControl w:val="false"/>
+              <w:jc w:val="center"/>
+              <w:rPr>
+                <w:rFonts w:ascii="Ubuntu" w:hAnsi="Ubuntu"/>
+                <w:sz w:val="16"/>
+                <w:szCs w:val="16"/>
+              </w:rPr>
+            </w:pPr>
+            <w:r>
+              <w:rPr>
+                <w:rFonts w:ascii="Ubuntu" w:hAnsi="Ubuntu"/>
+                <w:sz w:val="16"/>
+                <w:szCs w:val="16"/>
+              </w:rPr>
+              <w:t>02</w:t>
+            </w:r>
+          </w:p>
+        </w:tc>
+        <w:tc>
+          <w:tcPr>
+            <w:tcW w:w="5669" w:type="dxa"/>
+            <w:tcBorders>
+              <w:left w:val="single" w:sz="4" w:space="0" w:color="000000"/>
+              <w:bottom w:val="single" w:sz="4" w:space="0" w:color="000000"/>
+              <w:right w:val="single" w:sz="4" w:space="0" w:color="000000"/>
+            </w:tcBorders>
+          </w:tcPr>
+          <w:p>
+            <w:pPr>
+              <w:pStyle w:val="Contedodatabela"/>
+              <w:widowControl w:val="false"/>
+              <w:rPr>
+                <w:rFonts w:ascii="Helvetica" w:hAnsi="Helvetica"/>
+                <w:b w:val="false"/>
+                <w:b w:val="false"/>
+                <w:i w:val="false"/>
+                <w:i w:val="false"/>
+                <w:caps w:val="false"/>
+                <w:smallCaps w:val="false"/>
+                <w:color w:val="000000"/>
+                <w:spacing w:val="0"/>
+                <w:sz w:val="16"/>
+                <w:szCs w:val="16"/>
+              </w:rPr>
+            </w:pPr>
+            <w:r>
+              <w:rPr>
+                <w:rFonts w:ascii="Helvetica" w:hAnsi="Helvetica"/>
+                <w:b w:val="false"/>
+                <w:i w:val="false"/>
+                <w:caps w:val="false"/>
+                <w:smallCaps w:val="false"/>
+                <w:color w:val="000000"/>
+                <w:spacing w:val="0"/>
+                <w:sz w:val="16"/>
+                <w:szCs w:val="16"/>
+              </w:rPr>
+              <w:t>PLANET GT805A GPON (conversor de fibra)</w:t>
+            </w:r>
+          </w:p>
+        </w:tc>
+      </w:tr>
+      <w:tr>
+        <w:trPr/>
+        <w:tc>
+          <w:tcPr>
+            <w:tcW w:w="1131" w:type="dxa"/>
+            <w:tcBorders>
+              <w:left w:val="single" w:sz="4" w:space="0" w:color="000000"/>
+              <w:bottom w:val="single" w:sz="4" w:space="0" w:color="000000"/>
+            </w:tcBorders>
+          </w:tcPr>
+          <w:p>
+            <w:pPr>
+              <w:pStyle w:val="Contedodatabela"/>
+              <w:widowControl w:val="false"/>
+              <w:jc w:val="center"/>
+              <w:rPr>
+                <w:rFonts w:ascii="Ubuntu" w:hAnsi="Ubuntu"/>
+                <w:sz w:val="16"/>
+                <w:szCs w:val="16"/>
+              </w:rPr>
+            </w:pPr>
+            <w:r>
+              <w:rPr>
+                <w:rFonts w:ascii="Ubuntu" w:hAnsi="Ubuntu"/>
+                <w:sz w:val="16"/>
+                <w:szCs w:val="16"/>
+              </w:rPr>
+              <w:t>3</w:t>
+            </w:r>
+          </w:p>
+        </w:tc>
+        <w:tc>
+          <w:tcPr>
+            <w:tcW w:w="1027" w:type="dxa"/>
+            <w:tcBorders>
+              <w:left w:val="single" w:sz="4" w:space="0" w:color="000000"/>
+              <w:bottom w:val="single" w:sz="4" w:space="0" w:color="000000"/>
+            </w:tcBorders>
+          </w:tcPr>
+          <w:p>
+            <w:pPr>
+              <w:pStyle w:val="Contedodatabela"/>
+              <w:widowControl w:val="false"/>
+              <w:jc w:val="center"/>
+              <w:rPr>
+                <w:rFonts w:ascii="Ubuntu" w:hAnsi="Ubuntu"/>
+                <w:sz w:val="16"/>
+                <w:szCs w:val="16"/>
+              </w:rPr>
+            </w:pPr>
+            <w:r>
+              <w:rPr>
+                <w:rFonts w:ascii="Ubuntu" w:hAnsi="Ubuntu"/>
+                <w:sz w:val="16"/>
+                <w:szCs w:val="16"/>
+              </w:rPr>
+              <w:t>02</w:t>
+            </w:r>
+          </w:p>
+        </w:tc>
+        <w:tc>
+          <w:tcPr>
+            <w:tcW w:w="5669" w:type="dxa"/>
+            <w:tcBorders>
+              <w:left w:val="single" w:sz="4" w:space="0" w:color="000000"/>
+              <w:bottom w:val="single" w:sz="4" w:space="0" w:color="000000"/>
+              <w:right w:val="single" w:sz="4" w:space="0" w:color="000000"/>
+            </w:tcBorders>
+          </w:tcPr>
+          <w:p>
+            <w:pPr>
+              <w:pStyle w:val="Contedodatabela"/>
+              <w:widowControl w:val="false"/>
+              <w:rPr>
+                <w:rFonts w:ascii="Ubuntu" w:hAnsi="Ubuntu"/>
+                <w:sz w:val="16"/>
+                <w:szCs w:val="16"/>
+              </w:rPr>
+            </w:pPr>
+            <w:r>
+              <w:rPr>
+                <w:rFonts w:ascii="Ubuntu" w:hAnsi="Ubuntu"/>
+                <w:sz w:val="16"/>
+                <w:szCs w:val="16"/>
+              </w:rPr>
+              <w:t>PATCH PANEL (cat 5e)</w:t>
+            </w:r>
+          </w:p>
+        </w:tc>
+      </w:tr>
+      <w:tr>
+        <w:trPr/>
+        <w:tc>
+          <w:tcPr>
+            <w:tcW w:w="1131" w:type="dxa"/>
+            <w:tcBorders>
+              <w:left w:val="single" w:sz="4" w:space="0" w:color="000000"/>
+              <w:bottom w:val="single" w:sz="4" w:space="0" w:color="000000"/>
+            </w:tcBorders>
+          </w:tcPr>
+          <w:p>
+            <w:pPr>
+              <w:pStyle w:val="Contedodatabela"/>
+              <w:widowControl w:val="false"/>
+              <w:jc w:val="center"/>
+              <w:rPr>
+                <w:rFonts w:ascii="Ubuntu" w:hAnsi="Ubuntu"/>
+                <w:sz w:val="16"/>
+                <w:szCs w:val="16"/>
+              </w:rPr>
+            </w:pPr>
+            <w:r>
+              <w:rPr>
+                <w:rFonts w:ascii="Ubuntu" w:hAnsi="Ubuntu"/>
+                <w:sz w:val="16"/>
+                <w:szCs w:val="16"/>
+              </w:rPr>
+              <w:t>4</w:t>
+            </w:r>
+          </w:p>
+        </w:tc>
+        <w:tc>
+          <w:tcPr>
+            <w:tcW w:w="1027" w:type="dxa"/>
+            <w:tcBorders>
+              <w:left w:val="single" w:sz="4" w:space="0" w:color="000000"/>
+              <w:bottom w:val="single" w:sz="4" w:space="0" w:color="000000"/>
+            </w:tcBorders>
+          </w:tcPr>
+          <w:p>
+            <w:pPr>
+              <w:pStyle w:val="Contedodatabela"/>
+              <w:widowControl w:val="false"/>
+              <w:jc w:val="center"/>
+              <w:rPr>
+                <w:rFonts w:ascii="Ubuntu" w:hAnsi="Ubuntu"/>
+                <w:sz w:val="16"/>
+                <w:szCs w:val="16"/>
+              </w:rPr>
+            </w:pPr>
+            <w:r>
+              <w:rPr>
+                <w:rFonts w:ascii="Ubuntu" w:hAnsi="Ubuntu"/>
+                <w:sz w:val="16"/>
+                <w:szCs w:val="16"/>
+              </w:rPr>
+              <w:t>01</w:t>
+            </w:r>
+          </w:p>
+        </w:tc>
+        <w:tc>
+          <w:tcPr>
+            <w:tcW w:w="5669" w:type="dxa"/>
+            <w:tcBorders>
+              <w:left w:val="single" w:sz="4" w:space="0" w:color="000000"/>
+              <w:bottom w:val="single" w:sz="4" w:space="0" w:color="000000"/>
+              <w:right w:val="single" w:sz="4" w:space="0" w:color="000000"/>
+            </w:tcBorders>
+          </w:tcPr>
+          <w:p>
+            <w:pPr>
+              <w:pStyle w:val="Contedodatabela"/>
+              <w:widowControl w:val="false"/>
+              <w:rPr>
+                <w:rFonts w:ascii="Ubuntu" w:hAnsi="Ubuntu"/>
+                <w:sz w:val="16"/>
+                <w:szCs w:val="16"/>
+              </w:rPr>
+            </w:pPr>
+            <w:r>
+              <w:rPr>
+                <w:rFonts w:ascii="Helvetica" w:hAnsi="Helvetica"/>
+                <w:b w:val="false"/>
+                <w:i w:val="false"/>
+                <w:caps w:val="false"/>
+                <w:smallCaps w:val="false"/>
+                <w:color w:val="000000"/>
+                <w:spacing w:val="0"/>
+                <w:sz w:val="16"/>
+                <w:szCs w:val="16"/>
+              </w:rPr>
+              <w:t>AKER Minibox 438 (firewall)</w:t>
+            </w:r>
+          </w:p>
+        </w:tc>
+      </w:tr>
+      <w:tr>
+        <w:trPr/>
+        <w:tc>
+          <w:tcPr>
+            <w:tcW w:w="1131" w:type="dxa"/>
+            <w:tcBorders>
+              <w:left w:val="single" w:sz="4" w:space="0" w:color="000000"/>
+              <w:bottom w:val="single" w:sz="4" w:space="0" w:color="000000"/>
+            </w:tcBorders>
+          </w:tcPr>
+          <w:p>
+            <w:pPr>
+              <w:pStyle w:val="Contedodatabela"/>
+              <w:widowControl w:val="false"/>
+              <w:jc w:val="center"/>
+              <w:rPr>
+                <w:rFonts w:ascii="Ubuntu" w:hAnsi="Ubuntu"/>
+                <w:sz w:val="16"/>
+                <w:szCs w:val="16"/>
+              </w:rPr>
+            </w:pPr>
+            <w:r>
+              <w:rPr>
+                <w:rFonts w:ascii="Ubuntu" w:hAnsi="Ubuntu"/>
+                <w:sz w:val="16"/>
+                <w:szCs w:val="16"/>
+              </w:rPr>
+              <w:t>5</w:t>
+            </w:r>
+          </w:p>
+        </w:tc>
+        <w:tc>
+          <w:tcPr>
+            <w:tcW w:w="1027" w:type="dxa"/>
+            <w:tcBorders>
+              <w:left w:val="single" w:sz="4" w:space="0" w:color="000000"/>
+              <w:bottom w:val="single" w:sz="4" w:space="0" w:color="000000"/>
+            </w:tcBorders>
+          </w:tcPr>
+          <w:p>
+            <w:pPr>
+              <w:pStyle w:val="Contedodatabela"/>
+              <w:widowControl w:val="false"/>
+              <w:jc w:val="center"/>
+              <w:rPr>
+                <w:rFonts w:ascii="Ubuntu" w:hAnsi="Ubuntu"/>
+                <w:sz w:val="16"/>
+                <w:szCs w:val="16"/>
+              </w:rPr>
+            </w:pPr>
+            <w:r>
+              <w:rPr>
+                <w:rFonts w:ascii="Ubuntu" w:hAnsi="Ubuntu"/>
+                <w:sz w:val="16"/>
+                <w:szCs w:val="16"/>
+              </w:rPr>
+              <w:t>12</w:t>
+            </w:r>
+          </w:p>
+        </w:tc>
+        <w:tc>
+          <w:tcPr>
+            <w:tcW w:w="5669" w:type="dxa"/>
+            <w:tcBorders>
+              <w:left w:val="single" w:sz="4" w:space="0" w:color="000000"/>
+              <w:bottom w:val="single" w:sz="4" w:space="0" w:color="000000"/>
+              <w:right w:val="single" w:sz="4" w:space="0" w:color="000000"/>
+            </w:tcBorders>
+          </w:tcPr>
+          <w:p>
+            <w:pPr>
+              <w:pStyle w:val="Contedodatabela"/>
+              <w:widowControl w:val="false"/>
+              <w:rPr>
+                <w:rFonts w:ascii="Ubuntu" w:hAnsi="Ubuntu"/>
+                <w:sz w:val="16"/>
+                <w:szCs w:val="16"/>
+              </w:rPr>
+            </w:pPr>
+            <w:r>
+              <w:rPr>
+                <w:rFonts w:ascii="Ubuntu" w:hAnsi="Ubuntu"/>
+                <w:sz w:val="16"/>
+                <w:szCs w:val="16"/>
+              </w:rPr>
+              <w:t>Unifi Ubiquiti AP AC LR (access point wifi)</w:t>
+            </w:r>
+          </w:p>
+        </w:tc>
+      </w:tr>
+      <w:tr>
+        <w:trPr/>
+        <w:tc>
+          <w:tcPr>
+            <w:tcW w:w="1131" w:type="dxa"/>
+            <w:tcBorders>
+              <w:left w:val="single" w:sz="4" w:space="0" w:color="000000"/>
+              <w:bottom w:val="single" w:sz="4" w:space="0" w:color="000000"/>
+            </w:tcBorders>
+          </w:tcPr>
+          <w:p>
+            <w:pPr>
+              <w:pStyle w:val="Contedodatabela"/>
+              <w:widowControl w:val="false"/>
+              <w:jc w:val="center"/>
+              <w:rPr>
+                <w:rFonts w:ascii="Ubuntu" w:hAnsi="Ubuntu"/>
+                <w:sz w:val="16"/>
+                <w:szCs w:val="16"/>
+              </w:rPr>
+            </w:pPr>
+            <w:r>
+              <w:rPr>
+                <w:rFonts w:ascii="Ubuntu" w:hAnsi="Ubuntu"/>
+                <w:sz w:val="16"/>
+                <w:szCs w:val="16"/>
+              </w:rPr>
+              <w:t>6</w:t>
+            </w:r>
+          </w:p>
+        </w:tc>
+        <w:tc>
+          <w:tcPr>
+            <w:tcW w:w="1027" w:type="dxa"/>
+            <w:tcBorders>
+              <w:left w:val="single" w:sz="4" w:space="0" w:color="000000"/>
+              <w:bottom w:val="single" w:sz="4" w:space="0" w:color="000000"/>
+            </w:tcBorders>
+          </w:tcPr>
+          <w:p>
+            <w:pPr>
+              <w:pStyle w:val="Contedodatabela"/>
+              <w:widowControl w:val="false"/>
+              <w:jc w:val="center"/>
+              <w:rPr>
+                <w:rFonts w:ascii="Ubuntu" w:hAnsi="Ubuntu"/>
+                <w:sz w:val="16"/>
+                <w:szCs w:val="16"/>
+              </w:rPr>
+            </w:pPr>
+            <w:r>
+              <w:rPr>
+                <w:rFonts w:ascii="Ubuntu" w:hAnsi="Ubuntu"/>
+                <w:sz w:val="16"/>
+                <w:szCs w:val="16"/>
+              </w:rPr>
+              <w:t>01</w:t>
+            </w:r>
+          </w:p>
+        </w:tc>
+        <w:tc>
+          <w:tcPr>
+            <w:tcW w:w="5669" w:type="dxa"/>
+            <w:tcBorders>
+              <w:left w:val="single" w:sz="4" w:space="0" w:color="000000"/>
+              <w:bottom w:val="single" w:sz="4" w:space="0" w:color="000000"/>
+              <w:right w:val="single" w:sz="4" w:space="0" w:color="000000"/>
+            </w:tcBorders>
+          </w:tcPr>
+          <w:p>
+            <w:pPr>
+              <w:pStyle w:val="Contedodatabela"/>
+              <w:widowControl w:val="false"/>
+              <w:rPr>
+                <w:rFonts w:ascii="Ubuntu" w:hAnsi="Ubuntu"/>
+                <w:sz w:val="16"/>
+                <w:szCs w:val="16"/>
+              </w:rPr>
+            </w:pPr>
+            <w:r>
+              <w:rPr>
+                <w:rFonts w:ascii="Ubuntu" w:hAnsi="Ubuntu"/>
+                <w:sz w:val="16"/>
+                <w:szCs w:val="16"/>
+              </w:rPr>
+              <w:t>PowerEdge T610 (servidor)</w:t>
+            </w:r>
+          </w:p>
+        </w:tc>
+      </w:tr>
+      <w:tr>
+        <w:trPr/>
+        <w:tc>
+          <w:tcPr>
+            <w:tcW w:w="1131" w:type="dxa"/>
+            <w:tcBorders>
+              <w:left w:val="single" w:sz="4" w:space="0" w:color="000000"/>
+              <w:bottom w:val="single" w:sz="4" w:space="0" w:color="000000"/>
+            </w:tcBorders>
+          </w:tcPr>
+          <w:p>
+            <w:pPr>
+              <w:pStyle w:val="Contedodatabela"/>
+              <w:widowControl w:val="false"/>
+              <w:jc w:val="center"/>
+              <w:rPr>
+                <w:rFonts w:ascii="Ubuntu" w:hAnsi="Ubuntu"/>
+                <w:sz w:val="16"/>
+                <w:szCs w:val="16"/>
+              </w:rPr>
+            </w:pPr>
+            <w:r>
+              <w:rPr>
+                <w:rFonts w:ascii="Ubuntu" w:hAnsi="Ubuntu"/>
+                <w:sz w:val="16"/>
+                <w:szCs w:val="16"/>
+              </w:rPr>
+              <w:t>7</w:t>
+            </w:r>
+          </w:p>
+        </w:tc>
+        <w:tc>
+          <w:tcPr>
+            <w:tcW w:w="1027" w:type="dxa"/>
+            <w:tcBorders>
+              <w:left w:val="single" w:sz="4" w:space="0" w:color="000000"/>
+              <w:bottom w:val="single" w:sz="4" w:space="0" w:color="000000"/>
+            </w:tcBorders>
+          </w:tcPr>
+          <w:p>
+            <w:pPr>
+              <w:pStyle w:val="Contedodatabela"/>
+              <w:widowControl w:val="false"/>
+              <w:jc w:val="center"/>
+              <w:rPr>
+                <w:rFonts w:ascii="Ubuntu" w:hAnsi="Ubuntu"/>
+                <w:sz w:val="16"/>
+                <w:szCs w:val="16"/>
+              </w:rPr>
+            </w:pPr>
+            <w:r>
+              <w:rPr>
+                <w:rFonts w:ascii="Ubuntu" w:hAnsi="Ubuntu"/>
+                <w:sz w:val="16"/>
+                <w:szCs w:val="16"/>
+              </w:rPr>
+              <w:t>01</w:t>
+            </w:r>
+          </w:p>
+        </w:tc>
+        <w:tc>
+          <w:tcPr>
+            <w:tcW w:w="5669" w:type="dxa"/>
+            <w:tcBorders>
+              <w:left w:val="single" w:sz="4" w:space="0" w:color="000000"/>
+              <w:bottom w:val="single" w:sz="4" w:space="0" w:color="000000"/>
+              <w:right w:val="single" w:sz="4" w:space="0" w:color="000000"/>
+            </w:tcBorders>
+          </w:tcPr>
+          <w:p>
+            <w:pPr>
+              <w:pStyle w:val="Contedodatabela"/>
+              <w:widowControl w:val="false"/>
+              <w:rPr>
+                <w:rFonts w:ascii="Ubuntu" w:hAnsi="Ubuntu"/>
+                <w:sz w:val="16"/>
+                <w:szCs w:val="16"/>
+              </w:rPr>
+            </w:pPr>
+            <w:r>
+              <w:rPr>
+                <w:rFonts w:ascii="Ubuntu" w:hAnsi="Ubuntu"/>
+                <w:sz w:val="16"/>
+                <w:szCs w:val="16"/>
+              </w:rPr>
+              <w:t>My Cloud EX2 Ultra (storage)</w:t>
+            </w:r>
+          </w:p>
+        </w:tc>
+      </w:tr>
+      <w:tr>
+        <w:trPr/>
+        <w:tc>
+          <w:tcPr>
+            <w:tcW w:w="1131" w:type="dxa"/>
+            <w:tcBorders>
+              <w:left w:val="single" w:sz="4" w:space="0" w:color="000000"/>
+              <w:bottom w:val="single" w:sz="4" w:space="0" w:color="000000"/>
+            </w:tcBorders>
+          </w:tcPr>
+          <w:p>
+            <w:pPr>
+              <w:pStyle w:val="Contedodatabela"/>
+              <w:widowControl w:val="false"/>
+              <w:jc w:val="center"/>
+              <w:rPr>
+                <w:rFonts w:ascii="Ubuntu" w:hAnsi="Ubuntu"/>
+                <w:sz w:val="16"/>
+                <w:szCs w:val="16"/>
+              </w:rPr>
+            </w:pPr>
+            <w:r>
+              <w:rPr>
+                <w:rFonts w:ascii="Ubuntu" w:hAnsi="Ubuntu"/>
+                <w:sz w:val="16"/>
+                <w:szCs w:val="16"/>
+              </w:rPr>
+              <w:t>8</w:t>
+            </w:r>
+          </w:p>
+        </w:tc>
+        <w:tc>
+          <w:tcPr>
+            <w:tcW w:w="1027" w:type="dxa"/>
+            <w:tcBorders>
+              <w:left w:val="single" w:sz="4" w:space="0" w:color="000000"/>
+              <w:bottom w:val="single" w:sz="4" w:space="0" w:color="000000"/>
+            </w:tcBorders>
+          </w:tcPr>
+          <w:p>
+            <w:pPr>
+              <w:pStyle w:val="Contedodatabela"/>
+              <w:widowControl w:val="false"/>
+              <w:jc w:val="center"/>
+              <w:rPr>
+                <w:rFonts w:ascii="Ubuntu" w:hAnsi="Ubuntu"/>
+                <w:sz w:val="16"/>
+                <w:szCs w:val="16"/>
+              </w:rPr>
+            </w:pPr>
+            <w:r>
+              <w:rPr>
+                <w:rFonts w:ascii="Ubuntu" w:hAnsi="Ubuntu"/>
+                <w:sz w:val="16"/>
+                <w:szCs w:val="16"/>
+              </w:rPr>
+              <w:t>02</w:t>
+            </w:r>
+          </w:p>
+        </w:tc>
+        <w:tc>
+          <w:tcPr>
+            <w:tcW w:w="5669" w:type="dxa"/>
+            <w:tcBorders>
+              <w:left w:val="single" w:sz="4" w:space="0" w:color="000000"/>
+              <w:bottom w:val="single" w:sz="4" w:space="0" w:color="000000"/>
+              <w:right w:val="single" w:sz="4" w:space="0" w:color="000000"/>
+            </w:tcBorders>
+          </w:tcPr>
+          <w:p>
+            <w:pPr>
+              <w:pStyle w:val="Contedodatabela"/>
+              <w:widowControl w:val="false"/>
+              <w:rPr>
+                <w:rFonts w:ascii="Ubuntu" w:hAnsi="Ubuntu"/>
+                <w:sz w:val="16"/>
+                <w:szCs w:val="16"/>
+              </w:rPr>
+            </w:pPr>
+            <w:r>
+              <w:rPr>
+                <w:rFonts w:ascii="Ubuntu" w:hAnsi="Ubuntu"/>
+                <w:sz w:val="16"/>
+                <w:szCs w:val="16"/>
+              </w:rPr>
+              <w:t>Nobreak</w:t>
+            </w:r>
+          </w:p>
+        </w:tc>
+      </w:tr>
+      <w:tr>
+        <w:trPr/>
+        <w:tc>
+          <w:tcPr>
+            <w:tcW w:w="1131" w:type="dxa"/>
+            <w:tcBorders>
+              <w:left w:val="single" w:sz="4" w:space="0" w:color="000000"/>
+              <w:bottom w:val="single" w:sz="4" w:space="0" w:color="000000"/>
+            </w:tcBorders>
+          </w:tcPr>
+          <w:p>
+            <w:pPr>
+              <w:pStyle w:val="Contedodatabela"/>
+              <w:widowControl w:val="false"/>
+              <w:jc w:val="center"/>
+              <w:rPr>
+                <w:rFonts w:ascii="Ubuntu" w:hAnsi="Ubuntu"/>
+                <w:sz w:val="16"/>
+                <w:szCs w:val="16"/>
+              </w:rPr>
+            </w:pPr>
+            <w:r>
+              <w:rPr>
+                <w:rFonts w:ascii="Ubuntu" w:hAnsi="Ubuntu"/>
+                <w:sz w:val="16"/>
+                <w:szCs w:val="16"/>
+              </w:rPr>
+              <w:t>Total equip.</w:t>
+            </w:r>
+          </w:p>
+        </w:tc>
+        <w:tc>
+          <w:tcPr>
+            <w:tcW w:w="1027" w:type="dxa"/>
+            <w:tcBorders>
+              <w:left w:val="single" w:sz="4" w:space="0" w:color="000000"/>
+              <w:bottom w:val="single" w:sz="4" w:space="0" w:color="000000"/>
+            </w:tcBorders>
+          </w:tcPr>
+          <w:p>
+            <w:pPr>
+              <w:pStyle w:val="Contedodatabela"/>
+              <w:widowControl w:val="false"/>
+              <w:jc w:val="center"/>
+              <w:rPr>
+                <w:rFonts w:ascii="Ubuntu" w:hAnsi="Ubuntu"/>
+                <w:sz w:val="16"/>
+                <w:szCs w:val="16"/>
+              </w:rPr>
+            </w:pPr>
+            <w:r>
+              <w:rPr>
+                <w:rFonts w:ascii="Ubuntu" w:hAnsi="Ubuntu"/>
+                <w:sz w:val="16"/>
+                <w:szCs w:val="16"/>
+              </w:rPr>
+              <w:t>23</w:t>
+            </w:r>
+          </w:p>
+        </w:tc>
+        <w:tc>
+          <w:tcPr>
+            <w:tcW w:w="5669" w:type="dxa"/>
+            <w:tcBorders>
+              <w:left w:val="single" w:sz="4" w:space="0" w:color="000000"/>
+              <w:bottom w:val="single" w:sz="4" w:space="0" w:color="000000"/>
+              <w:right w:val="single" w:sz="4" w:space="0" w:color="000000"/>
+            </w:tcBorders>
+          </w:tcPr>
+          <w:p>
+            <w:pPr>
+              <w:pStyle w:val="Contedodatabela"/>
+              <w:widowControl w:val="false"/>
+              <w:rPr>
+                <w:rFonts w:ascii="Ubuntu" w:hAnsi="Ubuntu"/>
+                <w:sz w:val="16"/>
+                <w:szCs w:val="16"/>
+              </w:rPr>
+            </w:pPr>
+            <w:r>
+              <w:rPr>
+                <w:rFonts w:ascii="Ubuntu" w:hAnsi="Ubuntu"/>
+                <w:sz w:val="16"/>
+                <w:szCs w:val="16"/>
+              </w:rPr>
+              <w:t xml:space="preserve">- - - - - - - - - - - - - - - - - - - - - - - - - - - - - - - - - - - - - - - - - - - - - - - - - - - - - - </w:t>
+            </w:r>
+          </w:p>
+        </w:tc>
+      </w:tr>
+      <w:tr>
+        <w:trPr/>
+        <w:tc>
+          <w:tcPr>
+            <w:tcW w:w="1131" w:type="dxa"/>
+            <w:tcBorders>
+              <w:left w:val="single" w:sz="4" w:space="0" w:color="000000"/>
+              <w:bottom w:val="single" w:sz="4" w:space="0" w:color="000000"/>
+            </w:tcBorders>
+          </w:tcPr>
+          <w:p>
+            <w:pPr>
+              <w:pStyle w:val="Contedodatabela"/>
+              <w:widowControl w:val="false"/>
+              <w:jc w:val="center"/>
+              <w:rPr>
+                <w:rFonts w:ascii="Ubuntu" w:hAnsi="Ubuntu"/>
+                <w:sz w:val="16"/>
+                <w:szCs w:val="16"/>
+              </w:rPr>
+            </w:pPr>
+            <w:r>
+              <w:rPr>
+                <w:rFonts w:ascii="Ubuntu" w:hAnsi="Ubuntu"/>
+                <w:sz w:val="16"/>
+                <w:szCs w:val="16"/>
+              </w:rPr>
+              <w:t>9</w:t>
+            </w:r>
+          </w:p>
+        </w:tc>
+        <w:tc>
+          <w:tcPr>
+            <w:tcW w:w="1027" w:type="dxa"/>
+            <w:tcBorders>
+              <w:left w:val="single" w:sz="4" w:space="0" w:color="000000"/>
+              <w:bottom w:val="single" w:sz="4" w:space="0" w:color="000000"/>
+            </w:tcBorders>
+          </w:tcPr>
+          <w:p>
+            <w:pPr>
+              <w:pStyle w:val="Contedodatabela"/>
+              <w:widowControl w:val="false"/>
+              <w:jc w:val="center"/>
+              <w:rPr>
+                <w:rFonts w:ascii="Ubuntu" w:hAnsi="Ubuntu"/>
+                <w:sz w:val="16"/>
+                <w:szCs w:val="16"/>
+              </w:rPr>
+            </w:pPr>
+            <w:r>
+              <w:rPr>
+                <w:rFonts w:ascii="Ubuntu" w:hAnsi="Ubuntu"/>
+                <w:sz w:val="16"/>
+                <w:szCs w:val="16"/>
+              </w:rPr>
+              <w:t>- - -</w:t>
+            </w:r>
+          </w:p>
+        </w:tc>
+        <w:tc>
+          <w:tcPr>
+            <w:tcW w:w="5669" w:type="dxa"/>
+            <w:tcBorders>
+              <w:left w:val="single" w:sz="4" w:space="0" w:color="000000"/>
+              <w:bottom w:val="single" w:sz="4" w:space="0" w:color="000000"/>
+              <w:right w:val="single" w:sz="4" w:space="0" w:color="000000"/>
+            </w:tcBorders>
+          </w:tcPr>
+          <w:p>
+            <w:pPr>
+              <w:pStyle w:val="Contedodatabela"/>
+              <w:widowControl w:val="false"/>
+              <w:rPr>
+                <w:rFonts w:ascii="Ubuntu" w:hAnsi="Ubuntu"/>
+                <w:sz w:val="16"/>
+                <w:szCs w:val="16"/>
+              </w:rPr>
+            </w:pPr>
+            <w:r>
+              <w:rPr>
+                <w:rFonts w:ascii="Ubuntu" w:hAnsi="Ubuntu"/>
+                <w:sz w:val="16"/>
+                <w:szCs w:val="16"/>
+              </w:rPr>
+              <w:t>Cabeamento CAT 5e instalado (1 por sala)</w:t>
+            </w:r>
+          </w:p>
+        </w:tc>
+      </w:tr>
+      <w:tr>
+        <w:trPr/>
+        <w:tc>
+          <w:tcPr>
+            <w:tcW w:w="1131" w:type="dxa"/>
+            <w:tcBorders>
+              <w:left w:val="single" w:sz="4" w:space="0" w:color="000000"/>
+              <w:bottom w:val="single" w:sz="4" w:space="0" w:color="000000"/>
+            </w:tcBorders>
+          </w:tcPr>
+          <w:p>
+            <w:pPr>
+              <w:pStyle w:val="Contedodatabela"/>
+              <w:widowControl w:val="false"/>
+              <w:jc w:val="center"/>
+              <w:rPr>
+                <w:rFonts w:ascii="Ubuntu" w:hAnsi="Ubuntu"/>
+                <w:sz w:val="16"/>
+                <w:szCs w:val="16"/>
+              </w:rPr>
+            </w:pPr>
+            <w:r>
+              <w:rPr>
+                <w:rFonts w:ascii="Ubuntu" w:hAnsi="Ubuntu"/>
+                <w:sz w:val="16"/>
+                <w:szCs w:val="16"/>
+              </w:rPr>
+              <w:t>10</w:t>
+            </w:r>
+          </w:p>
+        </w:tc>
+        <w:tc>
+          <w:tcPr>
+            <w:tcW w:w="1027" w:type="dxa"/>
+            <w:tcBorders>
+              <w:left w:val="single" w:sz="4" w:space="0" w:color="000000"/>
+              <w:bottom w:val="single" w:sz="4" w:space="0" w:color="000000"/>
+            </w:tcBorders>
+          </w:tcPr>
+          <w:p>
+            <w:pPr>
+              <w:pStyle w:val="Contedodatabela"/>
+              <w:widowControl w:val="false"/>
+              <w:jc w:val="center"/>
+              <w:rPr>
+                <w:rFonts w:ascii="Ubuntu" w:hAnsi="Ubuntu"/>
+                <w:sz w:val="16"/>
+                <w:szCs w:val="16"/>
+              </w:rPr>
+            </w:pPr>
+            <w:r>
+              <w:rPr>
+                <w:rFonts w:ascii="Ubuntu" w:hAnsi="Ubuntu"/>
+                <w:sz w:val="16"/>
+                <w:szCs w:val="16"/>
+              </w:rPr>
+              <w:t>- - -</w:t>
+            </w:r>
+          </w:p>
+        </w:tc>
+        <w:tc>
+          <w:tcPr>
+            <w:tcW w:w="5669" w:type="dxa"/>
+            <w:tcBorders>
+              <w:left w:val="single" w:sz="4" w:space="0" w:color="000000"/>
+              <w:bottom w:val="single" w:sz="4" w:space="0" w:color="000000"/>
+              <w:right w:val="single" w:sz="4" w:space="0" w:color="000000"/>
+            </w:tcBorders>
+          </w:tcPr>
+          <w:p>
+            <w:pPr>
+              <w:pStyle w:val="Contedodatabela"/>
+              <w:widowControl w:val="false"/>
+              <w:rPr>
+                <w:rFonts w:ascii="Ubuntu" w:hAnsi="Ubuntu"/>
+                <w:sz w:val="16"/>
+                <w:szCs w:val="16"/>
+              </w:rPr>
+            </w:pPr>
+            <w:r>
+              <w:rPr>
+                <w:rFonts w:ascii="Ubuntu" w:hAnsi="Ubuntu"/>
+                <w:sz w:val="16"/>
+                <w:szCs w:val="16"/>
+              </w:rPr>
+              <w:t>Ponto de rede CAT 5e instalado e aproveit</w:t>
+            </w:r>
+            <w:r>
+              <w:rPr>
+                <w:rFonts w:eastAsia="宋体" w:cs="Times New Roman" w:ascii="Ubuntu" w:hAnsi="Ubuntu"/>
+                <w:color w:val="auto"/>
+                <w:kern w:val="0"/>
+                <w:sz w:val="16"/>
+                <w:szCs w:val="16"/>
+                <w:lang w:val="pt-BR" w:eastAsia="zh-CN" w:bidi="ar-SA"/>
+              </w:rPr>
+              <w:t>ável</w:t>
+            </w:r>
+            <w:r>
+              <w:rPr>
+                <w:rFonts w:ascii="Ubuntu" w:hAnsi="Ubuntu"/>
+                <w:sz w:val="16"/>
+                <w:szCs w:val="16"/>
+              </w:rPr>
+              <w:t xml:space="preserve"> (1 conector por sala)</w:t>
+            </w:r>
+          </w:p>
+        </w:tc>
+      </w:tr>
+    </w:tbl>
+    <w:p>
+      <w:pPr>
+        <w:pStyle w:val="Normal"/>
+        <w:ind w:left="800" w:right="0" w:hanging="0"/>
+        <w:jc w:val="both"/>
+        <w:rPr>
+          <w:color w:val="auto"/>
+          <w:lang w:val="pt-BR"/>
+        </w:rPr>
+      </w:pPr>
+      <w:r>
+        <w:rPr>
+          <w:color w:val="auto"/>
+          <w:lang w:val="pt-BR"/>
+        </w:rPr>
+      </w:r>
+    </w:p>
+    <w:p>
+      <w:pPr>
+        <w:pStyle w:val="Normal"/>
+        <w:ind w:left="800" w:right="0" w:hanging="0"/>
+        <w:jc w:val="both"/>
+        <w:rPr>
+          <w:color w:val="auto"/>
+          <w:lang w:val="pt-BR"/>
+        </w:rPr>
+      </w:pPr>
+      <w:r>
+        <w:rPr>
+          <w:color w:val="auto"/>
+          <w:lang w:val="pt-BR"/>
+        </w:rPr>
+      </w:r>
+    </w:p>
+    <w:p>
+      <w:pPr>
+        <w:pStyle w:val="Normal"/>
+        <w:ind w:left="800" w:right="0" w:hanging="0"/>
+        <w:jc w:val="both"/>
+        <w:rPr>
+          <w:color w:val="auto"/>
+          <w:lang w:val="pt-BR"/>
+        </w:rPr>
+      </w:pPr>
+      <w:r>
+        <w:rPr>
+          <w:color w:val="auto"/>
+          <w:lang w:val="pt-BR"/>
+        </w:rPr>
+      </w:r>
+    </w:p>
+    <w:tbl>
+      <w:tblPr>
+        <w:tblW w:w="7846" w:type="dxa"/>
+        <w:jc w:val="left"/>
+        <w:tblInd w:w="1780" w:type="dxa"/>
+        <w:tblLayout w:type="fixed"/>
+        <w:tblCellMar>
+          <w:top w:w="55" w:type="dxa"/>
+          <w:left w:w="55" w:type="dxa"/>
+          <w:bottom w:w="55" w:type="dxa"/>
+          <w:right w:w="55" w:type="dxa"/>
+        </w:tblCellMar>
+      </w:tblPr>
+      <w:tblGrid>
+        <w:gridCol w:w="1130"/>
+        <w:gridCol w:w="1027"/>
+        <w:gridCol w:w="5689"/>
+      </w:tblGrid>
+      <w:tr>
+        <w:trPr/>
+        <w:tc>
+          <w:tcPr>
+            <w:tcW w:w="7846" w:type="dxa"/>
+            <w:gridSpan w:val="3"/>
+            <w:tcBorders>
+              <w:top w:val="single" w:sz="4" w:space="0" w:color="000000"/>
+              <w:left w:val="single" w:sz="4" w:space="0" w:color="000000"/>
+              <w:bottom w:val="single" w:sz="4" w:space="0" w:color="000000"/>
+              <w:right w:val="single" w:sz="4" w:space="0" w:color="000000"/>
+            </w:tcBorders>
+          </w:tcPr>
+          <w:p>
+            <w:pPr>
+              <w:pStyle w:val="Contedodatabela"/>
+              <w:widowControl w:val="false"/>
+              <w:jc w:val="center"/>
+              <w:rPr>
+                <w:rFonts w:ascii="Ubuntu" w:hAnsi="Ubuntu"/>
+                <w:b/>
+                <w:b/>
+                <w:bCs/>
+                <w:sz w:val="16"/>
+                <w:szCs w:val="16"/>
+              </w:rPr>
+            </w:pPr>
+            <w:r>
+              <w:rPr>
+                <w:rFonts w:ascii="Ubuntu" w:hAnsi="Ubuntu"/>
+                <w:b/>
+                <w:bCs/>
+                <w:sz w:val="16"/>
+                <w:szCs w:val="16"/>
+              </w:rPr>
+              <w:t>AQUISIÇ</w:t>
+            </w:r>
+            <w:r>
+              <w:rPr>
+                <w:rFonts w:eastAsia="宋体" w:cs="Times New Roman" w:ascii="Ubuntu" w:hAnsi="Ubuntu"/>
+                <w:b/>
+                <w:bCs/>
+                <w:color w:val="auto"/>
+                <w:kern w:val="0"/>
+                <w:sz w:val="16"/>
+                <w:szCs w:val="16"/>
+                <w:lang w:val="pt-BR" w:eastAsia="zh-CN" w:bidi="ar-SA"/>
+              </w:rPr>
+              <w:t>ÃO</w:t>
+            </w:r>
+          </w:p>
+        </w:tc>
+      </w:tr>
+      <w:tr>
+        <w:trPr/>
+        <w:tc>
+          <w:tcPr>
+            <w:tcW w:w="1130" w:type="dxa"/>
+            <w:tcBorders>
+              <w:left w:val="single" w:sz="4" w:space="0" w:color="000000"/>
+              <w:bottom w:val="single" w:sz="4" w:space="0" w:color="000000"/>
+            </w:tcBorders>
+          </w:tcPr>
+          <w:p>
+            <w:pPr>
+              <w:pStyle w:val="Contedodatabela"/>
+              <w:widowControl w:val="false"/>
+              <w:jc w:val="center"/>
+              <w:rPr>
+                <w:rFonts w:ascii="Ubuntu" w:hAnsi="Ubuntu"/>
+                <w:b/>
+                <w:b/>
+                <w:bCs/>
+                <w:sz w:val="16"/>
+                <w:szCs w:val="16"/>
+              </w:rPr>
+            </w:pPr>
+            <w:r>
+              <w:rPr>
+                <w:rFonts w:ascii="Ubuntu" w:hAnsi="Ubuntu"/>
+                <w:b/>
+                <w:bCs/>
+                <w:sz w:val="16"/>
+                <w:szCs w:val="16"/>
+              </w:rPr>
+              <w:t>Item</w:t>
+            </w:r>
+          </w:p>
+        </w:tc>
+        <w:tc>
+          <w:tcPr>
+            <w:tcW w:w="1027" w:type="dxa"/>
+            <w:tcBorders>
+              <w:left w:val="single" w:sz="4" w:space="0" w:color="000000"/>
+              <w:bottom w:val="single" w:sz="4" w:space="0" w:color="000000"/>
+            </w:tcBorders>
+          </w:tcPr>
+          <w:p>
+            <w:pPr>
+              <w:pStyle w:val="Contedodatabela"/>
+              <w:widowControl w:val="false"/>
+              <w:jc w:val="center"/>
+              <w:rPr>
+                <w:rFonts w:ascii="Ubuntu" w:hAnsi="Ubuntu"/>
+                <w:b/>
+                <w:b/>
+                <w:bCs/>
+                <w:sz w:val="16"/>
+                <w:szCs w:val="16"/>
+              </w:rPr>
+            </w:pPr>
+            <w:r>
+              <w:rPr>
+                <w:rFonts w:ascii="Ubuntu" w:hAnsi="Ubuntu"/>
+                <w:b/>
+                <w:bCs/>
+                <w:sz w:val="16"/>
+                <w:szCs w:val="16"/>
+              </w:rPr>
+              <w:t>Qtd</w:t>
+            </w:r>
+          </w:p>
+        </w:tc>
+        <w:tc>
+          <w:tcPr>
+            <w:tcW w:w="5689" w:type="dxa"/>
+            <w:tcBorders>
+              <w:left w:val="single" w:sz="4" w:space="0" w:color="000000"/>
+              <w:bottom w:val="single" w:sz="4" w:space="0" w:color="000000"/>
+              <w:right w:val="single" w:sz="4" w:space="0" w:color="000000"/>
+            </w:tcBorders>
+          </w:tcPr>
+          <w:p>
+            <w:pPr>
+              <w:pStyle w:val="Contedodatabela"/>
+              <w:widowControl w:val="false"/>
+              <w:ind w:left="0" w:right="0" w:hanging="0"/>
+              <w:jc w:val="center"/>
+              <w:rPr>
+                <w:rFonts w:ascii="Ubuntu" w:hAnsi="Ubuntu"/>
+                <w:b/>
+                <w:b/>
+                <w:bCs/>
+                <w:i w:val="false"/>
+                <w:i w:val="false"/>
+                <w:caps w:val="false"/>
+                <w:smallCaps w:val="false"/>
+                <w:color w:val="000000"/>
+                <w:spacing w:val="0"/>
+                <w:sz w:val="16"/>
+                <w:szCs w:val="16"/>
+              </w:rPr>
+            </w:pPr>
+            <w:r>
+              <w:rPr>
+                <w:rFonts w:ascii="Ubuntu" w:hAnsi="Ubuntu"/>
+                <w:b/>
+                <w:bCs/>
+                <w:i w:val="false"/>
+                <w:caps w:val="false"/>
+                <w:smallCaps w:val="false"/>
+                <w:color w:val="000000"/>
+                <w:spacing w:val="0"/>
+                <w:sz w:val="16"/>
+                <w:szCs w:val="16"/>
+              </w:rPr>
+              <w:t>Equipamento</w:t>
+            </w:r>
+          </w:p>
+        </w:tc>
+      </w:tr>
+      <w:tr>
+        <w:trPr/>
+        <w:tc>
+          <w:tcPr>
+            <w:tcW w:w="1130" w:type="dxa"/>
+            <w:tcBorders>
+              <w:left w:val="single" w:sz="4" w:space="0" w:color="000000"/>
+              <w:bottom w:val="single" w:sz="4" w:space="0" w:color="000000"/>
+            </w:tcBorders>
+          </w:tcPr>
+          <w:p>
+            <w:pPr>
+              <w:pStyle w:val="Contedodatabela"/>
+              <w:widowControl w:val="false"/>
+              <w:jc w:val="center"/>
+              <w:rPr>
+                <w:rFonts w:ascii="Ubuntu" w:hAnsi="Ubuntu"/>
+                <w:sz w:val="16"/>
+                <w:szCs w:val="16"/>
+              </w:rPr>
+            </w:pPr>
+            <w:r>
+              <w:rPr>
+                <w:rFonts w:ascii="Ubuntu" w:hAnsi="Ubuntu"/>
+                <w:sz w:val="16"/>
+                <w:szCs w:val="16"/>
+              </w:rPr>
+              <w:t>1</w:t>
+            </w:r>
+          </w:p>
+        </w:tc>
+        <w:tc>
+          <w:tcPr>
+            <w:tcW w:w="1027" w:type="dxa"/>
+            <w:tcBorders>
+              <w:left w:val="single" w:sz="4" w:space="0" w:color="000000"/>
+              <w:bottom w:val="single" w:sz="4" w:space="0" w:color="000000"/>
+            </w:tcBorders>
+          </w:tcPr>
+          <w:p>
+            <w:pPr>
+              <w:pStyle w:val="Contedodatabela"/>
+              <w:widowControl w:val="false"/>
+              <w:jc w:val="center"/>
+              <w:rPr>
+                <w:rFonts w:ascii="Ubuntu" w:hAnsi="Ubuntu"/>
+                <w:sz w:val="16"/>
+                <w:szCs w:val="16"/>
+              </w:rPr>
+            </w:pPr>
+            <w:r>
+              <w:rPr>
+                <w:rFonts w:ascii="Ubuntu" w:hAnsi="Ubuntu"/>
+                <w:sz w:val="16"/>
+                <w:szCs w:val="16"/>
+              </w:rPr>
+              <w:t>02</w:t>
+            </w:r>
+          </w:p>
+        </w:tc>
+        <w:tc>
+          <w:tcPr>
+            <w:tcW w:w="5689" w:type="dxa"/>
+            <w:tcBorders>
+              <w:left w:val="single" w:sz="4" w:space="0" w:color="000000"/>
+              <w:bottom w:val="single" w:sz="4" w:space="0" w:color="000000"/>
+              <w:right w:val="single" w:sz="4" w:space="0" w:color="000000"/>
+            </w:tcBorders>
+          </w:tcPr>
+          <w:p>
+            <w:pPr>
+              <w:pStyle w:val="Contedodatabela"/>
+              <w:widowControl w:val="false"/>
+              <w:ind w:left="0" w:right="0" w:hanging="0"/>
+              <w:jc w:val="left"/>
+              <w:rPr>
+                <w:rFonts w:ascii="Ubuntu" w:hAnsi="Ubuntu"/>
+                <w:b w:val="false"/>
+                <w:b w:val="false"/>
+                <w:i w:val="false"/>
+                <w:i w:val="false"/>
+                <w:caps w:val="false"/>
+                <w:smallCaps w:val="false"/>
+                <w:color w:val="000000"/>
+                <w:spacing w:val="0"/>
+                <w:sz w:val="16"/>
+                <w:szCs w:val="16"/>
+              </w:rPr>
+            </w:pPr>
+            <w:r>
+              <w:rPr>
+                <w:rFonts w:ascii="Ubuntu" w:hAnsi="Ubuntu"/>
+                <w:b w:val="false"/>
+                <w:i w:val="false"/>
+                <w:caps w:val="false"/>
+                <w:smallCaps w:val="false"/>
+                <w:color w:val="000000"/>
+                <w:spacing w:val="0"/>
+                <w:sz w:val="16"/>
+                <w:szCs w:val="16"/>
+              </w:rPr>
+              <w:t>HPE Officeconnect 1820 j9981a (switch layer 2)</w:t>
+            </w:r>
+          </w:p>
+        </w:tc>
+      </w:tr>
+      <w:tr>
+        <w:trPr/>
+        <w:tc>
+          <w:tcPr>
+            <w:tcW w:w="1130" w:type="dxa"/>
+            <w:tcBorders>
+              <w:left w:val="single" w:sz="4" w:space="0" w:color="000000"/>
+              <w:bottom w:val="single" w:sz="4" w:space="0" w:color="000000"/>
+            </w:tcBorders>
+          </w:tcPr>
+          <w:p>
+            <w:pPr>
+              <w:pStyle w:val="Contedodatabela"/>
+              <w:widowControl w:val="false"/>
+              <w:jc w:val="center"/>
+              <w:rPr>
+                <w:rFonts w:ascii="Ubuntu" w:hAnsi="Ubuntu"/>
+                <w:sz w:val="16"/>
+                <w:szCs w:val="16"/>
+              </w:rPr>
+            </w:pPr>
+            <w:r>
+              <w:rPr>
+                <w:rFonts w:ascii="Ubuntu" w:hAnsi="Ubuntu"/>
+                <w:sz w:val="16"/>
+                <w:szCs w:val="16"/>
+              </w:rPr>
+              <w:t>2</w:t>
+            </w:r>
+          </w:p>
+        </w:tc>
+        <w:tc>
+          <w:tcPr>
+            <w:tcW w:w="1027" w:type="dxa"/>
+            <w:tcBorders>
+              <w:left w:val="single" w:sz="4" w:space="0" w:color="000000"/>
+              <w:bottom w:val="single" w:sz="4" w:space="0" w:color="000000"/>
+            </w:tcBorders>
+          </w:tcPr>
+          <w:p>
+            <w:pPr>
+              <w:pStyle w:val="Contedodatabela"/>
+              <w:widowControl w:val="false"/>
+              <w:jc w:val="center"/>
+              <w:rPr>
+                <w:rFonts w:ascii="Ubuntu" w:hAnsi="Ubuntu"/>
+                <w:sz w:val="16"/>
+                <w:szCs w:val="16"/>
+              </w:rPr>
+            </w:pPr>
+            <w:r>
+              <w:rPr>
+                <w:rFonts w:ascii="Ubuntu" w:hAnsi="Ubuntu"/>
+                <w:sz w:val="16"/>
+                <w:szCs w:val="16"/>
+              </w:rPr>
+              <w:t>02</w:t>
+            </w:r>
+          </w:p>
+        </w:tc>
+        <w:tc>
+          <w:tcPr>
+            <w:tcW w:w="5689" w:type="dxa"/>
+            <w:tcBorders>
+              <w:left w:val="single" w:sz="4" w:space="0" w:color="000000"/>
+              <w:bottom w:val="single" w:sz="4" w:space="0" w:color="000000"/>
+              <w:right w:val="single" w:sz="4" w:space="0" w:color="000000"/>
+            </w:tcBorders>
+          </w:tcPr>
+          <w:p>
+            <w:pPr>
+              <w:pStyle w:val="Contedodatabela"/>
+              <w:widowControl w:val="false"/>
+              <w:rPr>
+                <w:rFonts w:ascii="Helvetica" w:hAnsi="Helvetica"/>
+                <w:b w:val="false"/>
+                <w:b w:val="false"/>
+                <w:i w:val="false"/>
+                <w:i w:val="false"/>
+                <w:caps w:val="false"/>
+                <w:smallCaps w:val="false"/>
+                <w:color w:val="000000"/>
+                <w:spacing w:val="0"/>
+                <w:sz w:val="16"/>
+                <w:szCs w:val="16"/>
+              </w:rPr>
+            </w:pPr>
+            <w:r>
+              <w:rPr>
+                <w:rFonts w:ascii="Helvetica" w:hAnsi="Helvetica"/>
+                <w:b w:val="false"/>
+                <w:i w:val="false"/>
+                <w:caps w:val="false"/>
+                <w:smallCaps w:val="false"/>
+                <w:color w:val="000000"/>
+                <w:spacing w:val="0"/>
+                <w:sz w:val="16"/>
+                <w:szCs w:val="16"/>
+              </w:rPr>
+              <w:t>PLANET GT805A GPON (conversor de fibra)</w:t>
+            </w:r>
+          </w:p>
+        </w:tc>
+      </w:tr>
+      <w:tr>
+        <w:trPr/>
+        <w:tc>
+          <w:tcPr>
+            <w:tcW w:w="1130" w:type="dxa"/>
+            <w:tcBorders>
+              <w:left w:val="single" w:sz="4" w:space="0" w:color="000000"/>
+              <w:bottom w:val="single" w:sz="4" w:space="0" w:color="000000"/>
+            </w:tcBorders>
+          </w:tcPr>
+          <w:p>
+            <w:pPr>
+              <w:pStyle w:val="Contedodatabela"/>
+              <w:widowControl w:val="false"/>
+              <w:jc w:val="center"/>
+              <w:rPr>
+                <w:rFonts w:ascii="Ubuntu" w:hAnsi="Ubuntu"/>
+                <w:sz w:val="16"/>
+                <w:szCs w:val="16"/>
+              </w:rPr>
+            </w:pPr>
+            <w:r>
+              <w:rPr>
+                <w:rFonts w:ascii="Ubuntu" w:hAnsi="Ubuntu"/>
+                <w:sz w:val="16"/>
+                <w:szCs w:val="16"/>
+              </w:rPr>
+              <w:t>3</w:t>
+            </w:r>
+          </w:p>
+        </w:tc>
+        <w:tc>
+          <w:tcPr>
+            <w:tcW w:w="1027" w:type="dxa"/>
+            <w:tcBorders>
+              <w:left w:val="single" w:sz="4" w:space="0" w:color="000000"/>
+              <w:bottom w:val="single" w:sz="4" w:space="0" w:color="000000"/>
+            </w:tcBorders>
+          </w:tcPr>
+          <w:p>
+            <w:pPr>
+              <w:pStyle w:val="Contedodatabela"/>
+              <w:widowControl w:val="false"/>
+              <w:jc w:val="center"/>
+              <w:rPr>
+                <w:rFonts w:ascii="Ubuntu" w:hAnsi="Ubuntu"/>
+                <w:sz w:val="16"/>
+                <w:szCs w:val="16"/>
+              </w:rPr>
+            </w:pPr>
+            <w:r>
+              <w:rPr>
+                <w:rFonts w:ascii="Ubuntu" w:hAnsi="Ubuntu"/>
+                <w:sz w:val="16"/>
+                <w:szCs w:val="16"/>
+              </w:rPr>
+              <w:t>05</w:t>
+            </w:r>
+          </w:p>
+        </w:tc>
+        <w:tc>
+          <w:tcPr>
+            <w:tcW w:w="5689" w:type="dxa"/>
+            <w:tcBorders>
+              <w:left w:val="single" w:sz="4" w:space="0" w:color="000000"/>
+              <w:bottom w:val="single" w:sz="4" w:space="0" w:color="000000"/>
+              <w:right w:val="single" w:sz="4" w:space="0" w:color="000000"/>
+            </w:tcBorders>
+          </w:tcPr>
+          <w:p>
+            <w:pPr>
+              <w:pStyle w:val="Contedodatabela"/>
+              <w:widowControl w:val="false"/>
+              <w:rPr>
+                <w:rFonts w:ascii="Ubuntu" w:hAnsi="Ubuntu"/>
+                <w:sz w:val="16"/>
+                <w:szCs w:val="16"/>
+              </w:rPr>
+            </w:pPr>
+            <w:r>
+              <w:rPr>
+                <w:rFonts w:ascii="Ubuntu" w:hAnsi="Ubuntu"/>
+                <w:sz w:val="16"/>
+                <w:szCs w:val="16"/>
+              </w:rPr>
+              <w:t>PATCH PANEL (cat 5e)</w:t>
+            </w:r>
+          </w:p>
+        </w:tc>
+      </w:tr>
+      <w:tr>
+        <w:trPr/>
+        <w:tc>
+          <w:tcPr>
+            <w:tcW w:w="1130" w:type="dxa"/>
+            <w:tcBorders>
+              <w:left w:val="single" w:sz="4" w:space="0" w:color="000000"/>
+              <w:bottom w:val="single" w:sz="4" w:space="0" w:color="000000"/>
+            </w:tcBorders>
+          </w:tcPr>
+          <w:p>
+            <w:pPr>
+              <w:pStyle w:val="Contedodatabela"/>
+              <w:widowControl w:val="false"/>
+              <w:jc w:val="center"/>
+              <w:rPr>
+                <w:rFonts w:ascii="Ubuntu" w:hAnsi="Ubuntu"/>
+                <w:sz w:val="16"/>
+                <w:szCs w:val="16"/>
+              </w:rPr>
+            </w:pPr>
+            <w:r>
+              <w:rPr>
+                <w:rFonts w:ascii="Ubuntu" w:hAnsi="Ubuntu"/>
+                <w:sz w:val="16"/>
+                <w:szCs w:val="16"/>
+              </w:rPr>
+              <w:t>Total equip.</w:t>
+            </w:r>
+          </w:p>
+        </w:tc>
+        <w:tc>
+          <w:tcPr>
+            <w:tcW w:w="1027" w:type="dxa"/>
+            <w:tcBorders>
+              <w:left w:val="single" w:sz="4" w:space="0" w:color="000000"/>
+              <w:bottom w:val="single" w:sz="4" w:space="0" w:color="000000"/>
+            </w:tcBorders>
+          </w:tcPr>
+          <w:p>
+            <w:pPr>
+              <w:pStyle w:val="Contedodatabela"/>
+              <w:widowControl w:val="false"/>
+              <w:jc w:val="center"/>
+              <w:rPr>
+                <w:rFonts w:ascii="Ubuntu" w:hAnsi="Ubuntu"/>
+                <w:sz w:val="16"/>
+                <w:szCs w:val="16"/>
+              </w:rPr>
+            </w:pPr>
+            <w:r>
+              <w:rPr>
+                <w:rFonts w:ascii="Ubuntu" w:hAnsi="Ubuntu"/>
+                <w:sz w:val="16"/>
+                <w:szCs w:val="16"/>
+              </w:rPr>
+              <w:t>9</w:t>
+            </w:r>
+          </w:p>
+        </w:tc>
+        <w:tc>
+          <w:tcPr>
+            <w:tcW w:w="5689" w:type="dxa"/>
+            <w:tcBorders>
+              <w:left w:val="single" w:sz="4" w:space="0" w:color="000000"/>
+              <w:bottom w:val="single" w:sz="4" w:space="0" w:color="000000"/>
+              <w:right w:val="single" w:sz="4" w:space="0" w:color="000000"/>
+            </w:tcBorders>
+          </w:tcPr>
+          <w:p>
+            <w:pPr>
+              <w:pStyle w:val="Contedodatabela"/>
+              <w:widowControl w:val="false"/>
+              <w:rPr>
+                <w:rFonts w:ascii="Ubuntu" w:hAnsi="Ubuntu"/>
+                <w:sz w:val="16"/>
+                <w:szCs w:val="16"/>
+              </w:rPr>
+            </w:pPr>
+            <w:r>
+              <w:rPr>
+                <w:rFonts w:ascii="Ubuntu" w:hAnsi="Ubuntu"/>
+                <w:sz w:val="16"/>
+                <w:szCs w:val="16"/>
+              </w:rPr>
+              <w:t xml:space="preserve">- - - - - - - - - - - - - - - - - - - - - - - - - - - - - - - - - - - - - - - - - - - - - - - - - - - - - - </w:t>
+            </w:r>
+          </w:p>
+        </w:tc>
+      </w:tr>
+      <w:tr>
+        <w:trPr/>
+        <w:tc>
+          <w:tcPr>
+            <w:tcW w:w="1130" w:type="dxa"/>
+            <w:tcBorders>
+              <w:left w:val="single" w:sz="4" w:space="0" w:color="000000"/>
+              <w:bottom w:val="single" w:sz="4" w:space="0" w:color="000000"/>
+            </w:tcBorders>
+          </w:tcPr>
+          <w:p>
+            <w:pPr>
+              <w:pStyle w:val="Contedodatabela"/>
+              <w:widowControl w:val="false"/>
+              <w:jc w:val="center"/>
+              <w:rPr>
+                <w:rFonts w:ascii="Ubuntu" w:hAnsi="Ubuntu"/>
+                <w:sz w:val="16"/>
+                <w:szCs w:val="16"/>
+              </w:rPr>
+            </w:pPr>
+            <w:r>
+              <w:rPr>
+                <w:rFonts w:ascii="Ubuntu" w:hAnsi="Ubuntu"/>
+                <w:sz w:val="16"/>
+                <w:szCs w:val="16"/>
+              </w:rPr>
+              <w:t>4</w:t>
+            </w:r>
+          </w:p>
+        </w:tc>
+        <w:tc>
+          <w:tcPr>
+            <w:tcW w:w="1027" w:type="dxa"/>
+            <w:tcBorders>
+              <w:left w:val="single" w:sz="4" w:space="0" w:color="000000"/>
+              <w:bottom w:val="single" w:sz="4" w:space="0" w:color="000000"/>
+            </w:tcBorders>
+          </w:tcPr>
+          <w:p>
+            <w:pPr>
+              <w:pStyle w:val="Contedodatabela"/>
+              <w:widowControl w:val="false"/>
+              <w:jc w:val="center"/>
+              <w:rPr>
+                <w:rFonts w:ascii="Ubuntu" w:hAnsi="Ubuntu"/>
+                <w:sz w:val="16"/>
+                <w:szCs w:val="16"/>
+              </w:rPr>
+            </w:pPr>
+            <w:r>
+              <w:rPr>
+                <w:rFonts w:ascii="Ubuntu" w:hAnsi="Ubuntu"/>
+                <w:sz w:val="16"/>
+                <w:szCs w:val="16"/>
+              </w:rPr>
+              <w:t>- - -</w:t>
+            </w:r>
+          </w:p>
+        </w:tc>
+        <w:tc>
+          <w:tcPr>
+            <w:tcW w:w="5689" w:type="dxa"/>
+            <w:tcBorders>
+              <w:left w:val="single" w:sz="4" w:space="0" w:color="000000"/>
+              <w:bottom w:val="single" w:sz="4" w:space="0" w:color="000000"/>
+              <w:right w:val="single" w:sz="4" w:space="0" w:color="000000"/>
+            </w:tcBorders>
+          </w:tcPr>
+          <w:p>
+            <w:pPr>
+              <w:pStyle w:val="Contedodatabela"/>
+              <w:widowControl w:val="false"/>
+              <w:rPr>
+                <w:rFonts w:ascii="Ubuntu" w:hAnsi="Ubuntu"/>
+                <w:sz w:val="16"/>
+                <w:szCs w:val="16"/>
+              </w:rPr>
+            </w:pPr>
+            <w:r>
+              <w:rPr>
+                <w:rFonts w:ascii="Ubuntu" w:hAnsi="Ubuntu"/>
+                <w:sz w:val="16"/>
+                <w:szCs w:val="16"/>
+              </w:rPr>
+              <w:t>Ponto de rede CAT 5e (1 conector por sala)</w:t>
+            </w:r>
+          </w:p>
+        </w:tc>
+      </w:tr>
+    </w:tbl>
+    <w:p>
+      <w:pPr>
+        <w:pStyle w:val="Normal"/>
         <w:rPr/>
       </w:pPr>
       <w:r>
@@ -8214,8 +10230,8 @@
         </w:tblCellMar>
       </w:tblPr>
       <w:tblGrid>
-        <w:gridCol w:w="9071"/>
-        <w:gridCol w:w="567"/>
+        <w:gridCol w:w="9073"/>
+        <w:gridCol w:w="564"/>
       </w:tblGrid>
       <w:tr>
         <w:trPr>
@@ -8223,7 +10239,7 @@
         </w:trPr>
         <w:tc>
           <w:tcPr>
-            <w:tcW w:w="9071" w:type="dxa"/>
+            <w:tcW w:w="9073" w:type="dxa"/>
             <w:tcBorders>
               <w:top w:val="single" w:sz="4" w:space="0" w:color="000000"/>
               <w:left w:val="single" w:sz="4" w:space="0" w:color="000000"/>
@@ -8234,54 +10250,91 @@
           <w:p>
             <w:pPr>
               <w:pStyle w:val="Contedodatabela"/>
+              <w:widowControl w:val="false"/>
               <w:jc w:val="center"/>
               <w:rPr/>
             </w:pPr>
             <w:r>
               <w:rPr/>
-              <w:drawing>
-                <wp:inline distT="0" distB="0" distL="0" distR="0">
-                  <wp:extent cx="4415155" cy="7640955"/>
-                  <wp:effectExtent l="0" t="0" r="0" b="0"/>
-                  <wp:docPr id="27" name="Figura7" descr=""/>
-                  <wp:cNvGraphicFramePr>
-                    <a:graphicFrameLocks xmlns:a="http://schemas.openxmlformats.org/drawingml/2006/main" noChangeAspect="1"/>
-                  </wp:cNvGraphicFramePr>
-                  <a:graphic xmlns:a="http://schemas.openxmlformats.org/drawingml/2006/main">
-                    <a:graphicData uri="http://schemas.openxmlformats.org/drawingml/2006/picture">
-                      <pic:pic xmlns:pic="http://schemas.openxmlformats.org/drawingml/2006/picture">
-                        <pic:nvPicPr>
-                          <pic:cNvPr id="27" name="Figura7" descr=""/>
-                          <pic:cNvPicPr>
-                            <a:picLocks noChangeAspect="1" noChangeArrowheads="1"/>
-                          </pic:cNvPicPr>
-                        </pic:nvPicPr>
-                        <pic:blipFill>
-                          <a:blip r:embed="rId29"/>
-                          <a:stretch>
-                            <a:fillRect/>
-                          </a:stretch>
-                        </pic:blipFill>
-                        <pic:spPr bwMode="auto">
-                          <a:xfrm>
-                            <a:off x="0" y="0"/>
-                            <a:ext cx="4415155" cy="7640955"/>
-                          </a:xfrm>
-                          <a:prstGeom prst="rect">
-                            <a:avLst/>
-                          </a:prstGeom>
-                        </pic:spPr>
-                      </pic:pic>
-                    </a:graphicData>
-                  </a:graphic>
-                </wp:inline>
-              </w:drawing>
-            </w:r>
-          </w:p>
-        </w:tc>
-        <w:tc>
-          <w:tcPr>
-            <w:tcW w:w="567" w:type="dxa"/>
+              <mc:AlternateContent>
+                <mc:Choice Requires="wps">
+                  <w:drawing>
+                    <wp:anchor behindDoc="0" distT="0" distB="0" distL="0" distR="635" simplePos="0" locked="0" layoutInCell="1" allowOverlap="1" relativeHeight="44">
+                      <wp:simplePos x="0" y="0"/>
+                      <wp:positionH relativeFrom="column">
+                        <wp:align>left</wp:align>
+                      </wp:positionH>
+                      <wp:positionV relativeFrom="paragraph">
+                        <wp:align>top</wp:align>
+                      </wp:positionV>
+                      <wp:extent cx="8194675" cy="5544185"/>
+                      <wp:effectExtent l="0" t="0" r="0" b="0"/>
+                      <wp:wrapTopAndBottom/>
+                      <wp:docPr id="27" name="Figura 1"/>
+                      <a:graphic xmlns:a="http://schemas.openxmlformats.org/drawingml/2006/main">
+                        <a:graphicData uri="http://schemas.openxmlformats.org/drawingml/2006/picture">
+                          <pic:pic xmlns:pic="http://schemas.openxmlformats.org/drawingml/2006/picture">
+                            <pic:nvPicPr>
+                              <pic:cNvPr id="0" name="Figura 1" descr=""/>
+                              <pic:cNvPicPr/>
+                            </pic:nvPicPr>
+                            <pic:blipFill>
+                              <a:blip r:embed="rId29"/>
+                              <a:stretch/>
+                            </pic:blipFill>
+                            <pic:spPr>
+                              <a:xfrm rot="5400000">
+                                <a:off x="0" y="0"/>
+                                <a:ext cx="8194680" cy="5544360"/>
+                              </a:xfrm>
+                              <a:prstGeom prst="rect">
+                                <a:avLst/>
+                              </a:prstGeom>
+                              <a:ln w="0">
+                                <a:noFill/>
+                              </a:ln>
+                            </pic:spPr>
+                          </pic:pic>
+                        </a:graphicData>
+                      </a:graphic>
+                    </wp:anchor>
+                  </w:drawing>
+                </mc:Choice>
+                <mc:Fallback>
+                  <w:pict>
+                    <v:shapetype id="_x0000_t75" coordsize="21600,21600" o:spt="75" o:preferrelative="t" path="m@4@5l@4@11@9@11@9@5xe" filled="f" stroked="f">
+                      <v:stroke joinstyle="miter"/>
+                      <v:formulas>
+                        <v:f eqn="if lineDrawn pixelLineWidth 0"/>
+                        <v:f eqn="sum @0 1 0"/>
+                        <v:f eqn="sum 0 0 @1"/>
+                        <v:f eqn="prod @2 1 2"/>
+                        <v:f eqn="prod @3 21600 pixelWidth"/>
+                        <v:f eqn="prod @3 21600 pixelHeight"/>
+                        <v:f eqn="sum @0 0 1"/>
+                        <v:f eqn="prod @6 1 2"/>
+                        <v:f eqn="prod @7 21600 pixelWidth"/>
+                        <v:f eqn="sum @8 21600 0"/>
+                        <v:f eqn="prod @7 21600 pixelHeight"/>
+                        <v:f eqn="sum @10 21600 0"/>
+                      </v:formulas>
+                      <v:path o:extrusionok="f" gradientshapeok="t" o:connecttype="rect"/>
+                      <o:lock v:ext="edit" aspectratio="t"/>
+                    </v:shapetype>
+                    <v:shape id="shape_0" ID="Figura 1" stroked="f" o:allowincell="t" style="position:absolute;margin-left:-104.35pt;margin-top:104.35pt;width:645.2pt;height:436.5pt;mso-wrap-style:none;v-text-anchor:middle;rotation:90;mso-position-horizontal:left;mso-position-vertical:top" type="_x0000_t75">
+                      <v:imagedata r:id="rId29" o:detectmouseclick="t"/>
+                      <v:stroke color="#3465a4" joinstyle="round" endcap="flat"/>
+                      <w10:wrap type="topAndBottom"/>
+                    </v:shape>
+                  </w:pict>
+                </mc:Fallback>
+              </mc:AlternateContent>
+            </w:r>
+          </w:p>
+        </w:tc>
+        <w:tc>
+          <w:tcPr>
+            <w:tcW w:w="564" w:type="dxa"/>
             <w:tcBorders>
               <w:top w:val="single" w:sz="4" w:space="0" w:color="000000"/>
               <w:left w:val="single" w:sz="4" w:space="0" w:color="000000"/>
@@ -8294,12 +10347,13 @@
           <w:p>
             <w:pPr>
               <w:pStyle w:val="Contedodatabela"/>
+              <w:widowControl w:val="false"/>
               <w:jc w:val="center"/>
               <w:rPr/>
             </w:pPr>
             <w:r>
               <w:rPr/>
-              <w:t xml:space="preserve">Diagrama </w:t>
+              <w:t xml:space="preserve">Figura 8: Diagrama </w:t>
             </w:r>
             <w:r>
               <w:rPr>
@@ -8323,11 +10377,464 @@
     <w:p>
       <w:pPr>
         <w:pStyle w:val="Normal"/>
+        <w:jc w:val="both"/>
+        <w:rPr/>
+      </w:pPr>
+      <w:r>
+        <w:rPr/>
+        <w:tab/>
+        <w:t xml:space="preserve">O projeto apresentado, </w:t>
+      </w:r>
+      <w:r>
+        <w:rPr>
+          <w:rFonts w:eastAsia="宋体" w:cs="Times New Roman"/>
+          <w:color w:val="auto"/>
+          <w:kern w:val="0"/>
+          <w:sz w:val="20"/>
+          <w:szCs w:val="20"/>
+          <w:lang w:val="pt-BR" w:eastAsia="zh-CN" w:bidi="ar-SA"/>
+        </w:rPr>
+        <w:t>desenvolvido pela equipe da Divisão de Informática desta Câmara,</w:t>
+      </w:r>
+      <w:r>
+        <w:rPr/>
+        <w:t xml:space="preserve"> contempla</w:t>
+      </w:r>
+      <w:r>
+        <w:rPr>
+          <w:rFonts w:eastAsia="宋体" w:cs="Times New Roman"/>
+          <w:color w:val="auto"/>
+          <w:kern w:val="0"/>
+          <w:sz w:val="20"/>
+          <w:szCs w:val="20"/>
+          <w:lang w:val="pt-BR" w:eastAsia="zh-CN" w:bidi="ar-SA"/>
+        </w:rPr>
+        <w:t xml:space="preserve"> o aproveitamento de parte dos ativos e passivos de rede, cujas condições técnicas e físicas se mostrem suficientemente adequadas. </w:t>
+      </w:r>
+      <w:r>
+        <w:rPr>
+          <w:rFonts w:eastAsia="宋体" w:cs="Times New Roman"/>
+          <w:color w:val="auto"/>
+          <w:kern w:val="0"/>
+          <w:sz w:val="20"/>
+          <w:szCs w:val="20"/>
+          <w:lang w:val="pt-BR" w:eastAsia="zh-CN" w:bidi="ar-SA"/>
+        </w:rPr>
+        <w:t xml:space="preserve">Serão realizados testes para verificação de cabeamentos, troca geral dos conectores RJ45, readequação e verificação dos pontos de rede dos prédios principal e anexo da Casa. </w:t>
+      </w:r>
+    </w:p>
+    <w:p>
+      <w:pPr>
+        <w:pStyle w:val="Normal"/>
+        <w:jc w:val="both"/>
+        <w:rPr/>
+      </w:pPr>
+      <w:r>
+        <w:rPr>
+          <w:rFonts w:eastAsia="宋体" w:cs="Times New Roman"/>
+          <w:color w:val="auto"/>
+          <w:kern w:val="0"/>
+          <w:sz w:val="20"/>
+          <w:szCs w:val="20"/>
+          <w:lang w:val="pt-BR" w:eastAsia="zh-CN" w:bidi="ar-SA"/>
+        </w:rPr>
+        <w:tab/>
+        <w:t>Sugerimos a aquisição de roteadores wireless com, no mínimo, 4 portas para conexão de rede no padrão RJ45 e que possua conversor de fibra integrado à porta WAN, possibilitando futura troca de cabeamento de par trançado para fibra óptica.</w:t>
+      </w:r>
+    </w:p>
+    <w:p>
+      <w:pPr>
+        <w:pStyle w:val="Normal"/>
+        <w:jc w:val="both"/>
+        <w:rPr>
+          <w:rFonts w:ascii="Calibri" w:hAnsi="Calibri" w:eastAsia="宋体" w:cs="Times New Roman"/>
+          <w:color w:val="auto"/>
+          <w:kern w:val="0"/>
+          <w:sz w:val="20"/>
+          <w:szCs w:val="20"/>
+          <w:lang w:val="pt-BR" w:eastAsia="zh-CN" w:bidi="ar-SA"/>
+        </w:rPr>
+      </w:pPr>
+      <w:r>
+        <w:rPr/>
+      </w:r>
+    </w:p>
+    <w:p>
+      <w:pPr>
+        <w:pStyle w:val="Normal"/>
+        <w:jc w:val="both"/>
+        <w:rPr>
+          <w:rFonts w:ascii="Calibri" w:hAnsi="Calibri" w:eastAsia="宋体" w:cs="Times New Roman"/>
+          <w:color w:val="auto"/>
+          <w:kern w:val="0"/>
+          <w:sz w:val="20"/>
+          <w:szCs w:val="20"/>
+          <w:lang w:val="pt-BR" w:eastAsia="zh-CN" w:bidi="ar-SA"/>
+        </w:rPr>
+      </w:pPr>
+      <w:r>
+        <w:rPr/>
+      </w:r>
+    </w:p>
+    <w:p>
+      <w:pPr>
+        <w:pStyle w:val="Normal"/>
+        <w:jc w:val="both"/>
+        <w:rPr>
+          <w:rFonts w:ascii="Calibri" w:hAnsi="Calibri" w:eastAsia="宋体" w:cs="Times New Roman"/>
+          <w:color w:val="auto"/>
+          <w:kern w:val="0"/>
+          <w:sz w:val="20"/>
+          <w:szCs w:val="20"/>
+          <w:lang w:val="pt-BR" w:eastAsia="zh-CN" w:bidi="ar-SA"/>
+        </w:rPr>
+      </w:pPr>
+      <w:r>
+        <w:rPr/>
+      </w:r>
+    </w:p>
+    <w:p>
+      <w:pPr>
+        <w:pStyle w:val="Normal"/>
+        <w:jc w:val="both"/>
+        <w:rPr>
+          <w:rFonts w:ascii="Calibri" w:hAnsi="Calibri" w:eastAsia="宋体" w:cs="Times New Roman"/>
+          <w:color w:val="auto"/>
+          <w:kern w:val="0"/>
+          <w:sz w:val="20"/>
+          <w:szCs w:val="20"/>
+          <w:lang w:val="pt-BR" w:eastAsia="zh-CN" w:bidi="ar-SA"/>
+        </w:rPr>
+      </w:pPr>
+      <w:r>
+        <w:rPr/>
+      </w:r>
+    </w:p>
+    <w:p>
+      <w:pPr>
+        <w:pStyle w:val="Normal"/>
+        <w:jc w:val="both"/>
+        <w:rPr>
+          <w:rFonts w:ascii="Calibri" w:hAnsi="Calibri" w:eastAsia="宋体" w:cs="Times New Roman"/>
+          <w:color w:val="auto"/>
+          <w:kern w:val="0"/>
+          <w:sz w:val="20"/>
+          <w:szCs w:val="20"/>
+          <w:lang w:val="pt-BR" w:eastAsia="zh-CN" w:bidi="ar-SA"/>
+        </w:rPr>
+      </w:pPr>
+      <w:r>
+        <w:rPr/>
+      </w:r>
+    </w:p>
+    <w:p>
+      <w:pPr>
+        <w:pStyle w:val="Normal"/>
+        <w:jc w:val="both"/>
+        <w:rPr/>
+      </w:pPr>
+      <w:r>
+        <w:rPr>
+          <w:rFonts w:eastAsia="宋体" w:cs="Times New Roman"/>
+          <w:color w:val="auto"/>
+          <w:kern w:val="0"/>
+          <w:sz w:val="20"/>
+          <w:szCs w:val="20"/>
+          <w:lang w:val="pt-BR" w:eastAsia="zh-CN" w:bidi="ar-SA"/>
+        </w:rPr>
+        <w:t>Participaram deste relatório/projeto,</w:t>
+      </w:r>
+    </w:p>
+    <w:p>
+      <w:pPr>
+        <w:pStyle w:val="Normal"/>
+        <w:jc w:val="both"/>
+        <w:rPr>
+          <w:rFonts w:ascii="Calibri" w:hAnsi="Calibri" w:eastAsia="宋体" w:cs="Times New Roman"/>
+          <w:color w:val="auto"/>
+          <w:kern w:val="0"/>
+          <w:sz w:val="20"/>
+          <w:szCs w:val="20"/>
+          <w:lang w:val="pt-BR" w:eastAsia="zh-CN" w:bidi="ar-SA"/>
+        </w:rPr>
+      </w:pPr>
+      <w:r>
+        <w:rPr/>
+      </w:r>
+    </w:p>
+    <w:p>
+      <w:pPr>
+        <w:pStyle w:val="Normal"/>
+        <w:jc w:val="both"/>
+        <w:rPr>
+          <w:rFonts w:ascii="Calibri" w:hAnsi="Calibri" w:eastAsia="宋体" w:cs="Times New Roman"/>
+          <w:color w:val="auto"/>
+          <w:kern w:val="0"/>
+          <w:sz w:val="20"/>
+          <w:szCs w:val="20"/>
+          <w:lang w:val="pt-BR" w:eastAsia="zh-CN" w:bidi="ar-SA"/>
+        </w:rPr>
+      </w:pPr>
+      <w:r>
+        <w:rPr/>
+      </w:r>
+    </w:p>
+    <w:p>
+      <w:pPr>
+        <w:pStyle w:val="Normal"/>
+        <w:jc w:val="both"/>
+        <w:rPr>
+          <w:rFonts w:ascii="Calibri" w:hAnsi="Calibri" w:eastAsia="宋体" w:cs="Times New Roman"/>
+          <w:color w:val="auto"/>
+          <w:kern w:val="0"/>
+          <w:sz w:val="20"/>
+          <w:szCs w:val="20"/>
+          <w:lang w:val="pt-BR" w:eastAsia="zh-CN" w:bidi="ar-SA"/>
+        </w:rPr>
+      </w:pPr>
+      <w:r>
+        <w:rPr/>
+      </w:r>
+    </w:p>
+    <w:p>
+      <w:pPr>
+        <w:pStyle w:val="Normal"/>
+        <w:jc w:val="both"/>
+        <w:rPr>
+          <w:rFonts w:ascii="Calibri" w:hAnsi="Calibri" w:eastAsia="宋体" w:cs="Times New Roman"/>
+          <w:color w:val="auto"/>
+          <w:kern w:val="0"/>
+          <w:sz w:val="20"/>
+          <w:szCs w:val="20"/>
+          <w:lang w:val="pt-BR" w:eastAsia="zh-CN" w:bidi="ar-SA"/>
+        </w:rPr>
+      </w:pPr>
+      <w:r>
+        <w:rPr/>
+      </w:r>
+    </w:p>
+    <w:p>
+      <w:pPr>
+        <w:pStyle w:val="Normal"/>
+        <w:jc w:val="both"/>
+        <w:rPr>
+          <w:rFonts w:ascii="Calibri" w:hAnsi="Calibri" w:eastAsia="宋体" w:cs="Times New Roman"/>
+          <w:color w:val="auto"/>
+          <w:kern w:val="0"/>
+          <w:sz w:val="20"/>
+          <w:szCs w:val="20"/>
+          <w:lang w:val="pt-BR" w:eastAsia="zh-CN" w:bidi="ar-SA"/>
+        </w:rPr>
+      </w:pPr>
+      <w:r>
+        <w:rPr/>
+      </w:r>
+    </w:p>
+    <w:p>
+      <w:pPr>
+        <w:pStyle w:val="Normal"/>
         <w:jc w:val="center"/>
         <w:rPr/>
       </w:pPr>
       <w:r>
+        <w:rPr>
+          <w:rFonts w:eastAsia="宋体" w:cs="Times New Roman"/>
+          <w:color w:val="auto"/>
+          <w:kern w:val="0"/>
+          <w:sz w:val="20"/>
+          <w:szCs w:val="20"/>
+          <w:lang w:val="pt-BR" w:eastAsia="zh-CN" w:bidi="ar-SA"/>
+        </w:rPr>
+        <w:t>Loraine Sampaio</w:t>
+      </w:r>
+    </w:p>
+    <w:p>
+      <w:pPr>
+        <w:pStyle w:val="Normal"/>
+        <w:jc w:val="center"/>
+        <w:rPr>
+          <w:sz w:val="14"/>
+          <w:szCs w:val="14"/>
+        </w:rPr>
+      </w:pPr>
+      <w:r>
+        <w:rPr>
+          <w:rFonts w:eastAsia="宋体" w:cs="Times New Roman"/>
+          <w:color w:val="auto"/>
+          <w:kern w:val="0"/>
+          <w:sz w:val="14"/>
+          <w:szCs w:val="14"/>
+          <w:lang w:val="pt-BR" w:eastAsia="zh-CN" w:bidi="ar-SA"/>
+        </w:rPr>
+        <w:t>Gerente de Tecnologia da Informação</w:t>
+      </w:r>
+    </w:p>
+    <w:p>
+      <w:pPr>
+        <w:pStyle w:val="Normal"/>
+        <w:jc w:val="center"/>
+        <w:rPr>
+          <w:rFonts w:ascii="Calibri" w:hAnsi="Calibri" w:eastAsia="宋体" w:cs="Times New Roman"/>
+          <w:color w:val="auto"/>
+          <w:kern w:val="0"/>
+          <w:sz w:val="20"/>
+          <w:szCs w:val="20"/>
+          <w:lang w:val="pt-BR" w:eastAsia="zh-CN" w:bidi="ar-SA"/>
+        </w:rPr>
+      </w:pPr>
+      <w:r>
         <w:rPr/>
+      </w:r>
+    </w:p>
+    <w:p>
+      <w:pPr>
+        <w:pStyle w:val="Normal"/>
+        <w:jc w:val="center"/>
+        <w:rPr/>
+      </w:pPr>
+      <w:r>
+        <w:rPr>
+          <w:rFonts w:eastAsia="宋体" w:cs="Times New Roman"/>
+          <w:color w:val="auto"/>
+          <w:kern w:val="0"/>
+          <w:sz w:val="20"/>
+          <w:szCs w:val="20"/>
+          <w:lang w:val="pt-BR" w:eastAsia="zh-CN" w:bidi="ar-SA"/>
+        </w:rPr>
+        <w:t>Noberto Maciel</w:t>
+      </w:r>
+    </w:p>
+    <w:p>
+      <w:pPr>
+        <w:pStyle w:val="Normal"/>
+        <w:jc w:val="center"/>
+        <w:rPr>
+          <w:sz w:val="14"/>
+          <w:szCs w:val="14"/>
+        </w:rPr>
+      </w:pPr>
+      <w:r>
+        <w:rPr>
+          <w:rFonts w:eastAsia="宋体" w:cs="Times New Roman"/>
+          <w:color w:val="auto"/>
+          <w:kern w:val="0"/>
+          <w:sz w:val="14"/>
+          <w:szCs w:val="14"/>
+          <w:lang w:val="pt-BR" w:eastAsia="zh-CN" w:bidi="ar-SA"/>
+        </w:rPr>
+        <w:t>Analista de Sistemas em Rede</w:t>
+      </w:r>
+    </w:p>
+    <w:p>
+      <w:pPr>
+        <w:pStyle w:val="Normal"/>
+        <w:jc w:val="center"/>
+        <w:rPr>
+          <w:rFonts w:ascii="Calibri" w:hAnsi="Calibri" w:eastAsia="宋体" w:cs="Times New Roman"/>
+          <w:color w:val="auto"/>
+          <w:kern w:val="0"/>
+          <w:sz w:val="20"/>
+          <w:szCs w:val="20"/>
+          <w:lang w:val="pt-BR" w:eastAsia="zh-CN" w:bidi="ar-SA"/>
+        </w:rPr>
+      </w:pPr>
+      <w:r>
+        <w:rPr/>
+      </w:r>
+    </w:p>
+    <w:p>
+      <w:pPr>
+        <w:pStyle w:val="Normal"/>
+        <w:jc w:val="center"/>
+        <w:rPr/>
+      </w:pPr>
+      <w:r>
+        <w:rPr>
+          <w:rFonts w:eastAsia="宋体" w:cs="Times New Roman"/>
+          <w:color w:val="auto"/>
+          <w:kern w:val="0"/>
+          <w:sz w:val="20"/>
+          <w:szCs w:val="20"/>
+          <w:lang w:val="pt-BR" w:eastAsia="zh-CN" w:bidi="ar-SA"/>
+        </w:rPr>
+        <w:t>Leone Santos</w:t>
+      </w:r>
+    </w:p>
+    <w:p>
+      <w:pPr>
+        <w:pStyle w:val="Normal"/>
+        <w:jc w:val="center"/>
+        <w:rPr>
+          <w:sz w:val="14"/>
+          <w:szCs w:val="14"/>
+        </w:rPr>
+      </w:pPr>
+      <w:r>
+        <w:rPr>
+          <w:rFonts w:eastAsia="宋体" w:cs="Times New Roman"/>
+          <w:color w:val="auto"/>
+          <w:kern w:val="0"/>
+          <w:sz w:val="14"/>
+          <w:szCs w:val="14"/>
+          <w:lang w:val="pt-BR" w:eastAsia="zh-CN" w:bidi="ar-SA"/>
+        </w:rPr>
+        <w:t>Técnico de Suporte em Informática</w:t>
+      </w:r>
+    </w:p>
+    <w:p>
+      <w:pPr>
+        <w:pStyle w:val="Normal"/>
+        <w:jc w:val="center"/>
+        <w:rPr>
+          <w:rFonts w:ascii="Calibri" w:hAnsi="Calibri" w:eastAsia="宋体" w:cs="Times New Roman"/>
+          <w:color w:val="auto"/>
+          <w:kern w:val="0"/>
+          <w:sz w:val="20"/>
+          <w:szCs w:val="20"/>
+          <w:lang w:val="pt-BR" w:eastAsia="zh-CN" w:bidi="ar-SA"/>
+        </w:rPr>
+      </w:pPr>
+      <w:r>
+        <w:rPr/>
+      </w:r>
+    </w:p>
+    <w:p>
+      <w:pPr>
+        <w:pStyle w:val="Normal"/>
+        <w:jc w:val="center"/>
+        <w:rPr/>
+      </w:pPr>
+      <w:r>
+        <w:rPr>
+          <w:rFonts w:eastAsia="宋体" w:cs="Times New Roman"/>
+          <w:color w:val="auto"/>
+          <w:kern w:val="0"/>
+          <w:sz w:val="20"/>
+          <w:szCs w:val="20"/>
+          <w:lang w:val="pt-BR" w:eastAsia="zh-CN" w:bidi="ar-SA"/>
+        </w:rPr>
+        <w:t>Leonardo Brandão</w:t>
+      </w:r>
+    </w:p>
+    <w:p>
+      <w:pPr>
+        <w:pStyle w:val="Normal"/>
+        <w:jc w:val="center"/>
+        <w:rPr>
+          <w:sz w:val="14"/>
+          <w:szCs w:val="14"/>
+        </w:rPr>
+      </w:pPr>
+      <w:r>
+        <w:rPr>
+          <w:rFonts w:eastAsia="宋体" w:cs="Times New Roman"/>
+          <w:color w:val="auto"/>
+          <w:kern w:val="0"/>
+          <w:sz w:val="14"/>
+          <w:szCs w:val="14"/>
+          <w:lang w:val="pt-BR" w:eastAsia="zh-CN" w:bidi="ar-SA"/>
+        </w:rPr>
+        <w:t>Técnico de Suporte em Informática</w:t>
       </w:r>
     </w:p>
     <w:sectPr>
@@ -8401,7 +10908,7 @@
 <w:numbering xmlns:w="http://schemas.openxmlformats.org/wordprocessingml/2006/main" xmlns:o="urn:schemas-microsoft-com:office:office" xmlns:r="http://schemas.openxmlformats.org/officeDocument/2006/relationships" xmlns:v="urn:schemas-microsoft-com:vml" xmlns:mc="http://schemas.openxmlformats.org/markup-compatibility/2006" xmlns:w14="http://schemas.microsoft.com/office/word/2010/wordml" mc:Ignorable="w14">
   <w:abstractNum w:abstractNumId="1">
     <w:lvl w:ilvl="0">
-      <w:start w:val="1"/>
+      <w:start w:val="6"/>
       <w:numFmt w:val="decimal"/>
       <w:suff w:val="space"/>
       <w:lvlText w:val="%1."/>
@@ -8412,9 +10919,7 @@
         </w:tabs>
         <w:ind w:left="0" w:hanging="0"/>
       </w:pPr>
-      <w:rPr>
-        <w:color w:val="auto"/>
-      </w:rPr>
+      <w:rPr/>
     </w:lvl>
     <w:lvl w:ilvl="1">
       <w:start w:val="1"/>
@@ -8644,10 +11149,129 @@
   </w:abstractNum>
   <w:abstractNum w:abstractNumId="3">
     <w:lvl w:ilvl="0">
+      <w:start w:val="10"/>
+      <w:numFmt w:val="decimal"/>
+      <w:lvlText w:val="%1."/>
+      <w:lvlJc w:val="left"/>
+      <w:pPr>
+        <w:tabs>
+          <w:tab w:val="num" w:pos="720"/>
+        </w:tabs>
+        <w:ind w:left="720" w:hanging="360"/>
+      </w:pPr>
+      <w:rPr/>
+    </w:lvl>
+    <w:lvl w:ilvl="1">
+      <w:start w:val="1"/>
+      <w:numFmt w:val="decimal"/>
+      <w:lvlText w:val="%2."/>
+      <w:lvlJc w:val="left"/>
+      <w:pPr>
+        <w:tabs>
+          <w:tab w:val="num" w:pos="1080"/>
+        </w:tabs>
+        <w:ind w:left="1080" w:hanging="360"/>
+      </w:pPr>
+      <w:rPr/>
+    </w:lvl>
+    <w:lvl w:ilvl="2">
+      <w:start w:val="1"/>
+      <w:numFmt w:val="decimal"/>
+      <w:lvlText w:val="%3."/>
+      <w:lvlJc w:val="left"/>
+      <w:pPr>
+        <w:tabs>
+          <w:tab w:val="num" w:pos="1440"/>
+        </w:tabs>
+        <w:ind w:left="1440" w:hanging="360"/>
+      </w:pPr>
+      <w:rPr/>
+    </w:lvl>
+    <w:lvl w:ilvl="3">
+      <w:start w:val="1"/>
+      <w:numFmt w:val="decimal"/>
+      <w:lvlText w:val="%4."/>
+      <w:lvlJc w:val="left"/>
+      <w:pPr>
+        <w:tabs>
+          <w:tab w:val="num" w:pos="1800"/>
+        </w:tabs>
+        <w:ind w:left="1800" w:hanging="360"/>
+      </w:pPr>
+      <w:rPr/>
+    </w:lvl>
+    <w:lvl w:ilvl="4">
+      <w:start w:val="1"/>
+      <w:numFmt w:val="decimal"/>
+      <w:lvlText w:val="%5."/>
+      <w:lvlJc w:val="left"/>
+      <w:pPr>
+        <w:tabs>
+          <w:tab w:val="num" w:pos="2160"/>
+        </w:tabs>
+        <w:ind w:left="2160" w:hanging="360"/>
+      </w:pPr>
+      <w:rPr/>
+    </w:lvl>
+    <w:lvl w:ilvl="5">
+      <w:start w:val="1"/>
+      <w:numFmt w:val="decimal"/>
+      <w:lvlText w:val="%6."/>
+      <w:lvlJc w:val="left"/>
+      <w:pPr>
+        <w:tabs>
+          <w:tab w:val="num" w:pos="2520"/>
+        </w:tabs>
+        <w:ind w:left="2520" w:hanging="360"/>
+      </w:pPr>
+      <w:rPr/>
+    </w:lvl>
+    <w:lvl w:ilvl="6">
+      <w:start w:val="1"/>
+      <w:numFmt w:val="decimal"/>
+      <w:lvlText w:val="%7."/>
+      <w:lvlJc w:val="left"/>
+      <w:pPr>
+        <w:tabs>
+          <w:tab w:val="num" w:pos="2880"/>
+        </w:tabs>
+        <w:ind w:left="2880" w:hanging="360"/>
+      </w:pPr>
+      <w:rPr/>
+    </w:lvl>
+    <w:lvl w:ilvl="7">
+      <w:start w:val="1"/>
+      <w:numFmt w:val="decimal"/>
+      <w:lvlText w:val="%8."/>
+      <w:lvlJc w:val="left"/>
+      <w:pPr>
+        <w:tabs>
+          <w:tab w:val="num" w:pos="3240"/>
+        </w:tabs>
+        <w:ind w:left="3240" w:hanging="360"/>
+      </w:pPr>
+      <w:rPr/>
+    </w:lvl>
+    <w:lvl w:ilvl="8">
+      <w:start w:val="1"/>
+      <w:numFmt w:val="decimal"/>
+      <w:lvlText w:val="%9."/>
+      <w:lvlJc w:val="left"/>
+      <w:pPr>
+        <w:tabs>
+          <w:tab w:val="num" w:pos="3600"/>
+        </w:tabs>
+        <w:ind w:left="3600" w:hanging="360"/>
+      </w:pPr>
+      <w:rPr/>
+    </w:lvl>
+  </w:abstractNum>
+  <w:abstractNum w:abstractNumId="4">
+    <w:lvl w:ilvl="0">
       <w:start w:val="1"/>
       <w:numFmt w:val="none"/>
       <w:suff w:val="nothing"/>
-      <w:lvlText w:val="%1"/>
+      <w:lvlText w:val=""/>
       <w:lvlJc w:val="left"/>
       <w:pPr>
         <w:tabs>
@@ -8660,7 +11284,7 @@
       <w:start w:val="1"/>
       <w:numFmt w:val="none"/>
       <w:suff w:val="nothing"/>
-      <w:lvlText w:val="%2"/>
+      <w:lvlText w:val=""/>
       <w:lvlJc w:val="left"/>
       <w:pPr>
         <w:tabs>
@@ -8673,7 +11297,7 @@
       <w:start w:val="1"/>
       <w:numFmt w:val="none"/>
       <w:suff w:val="nothing"/>
-      <w:lvlText w:val="%3"/>
+      <w:lvlText w:val=""/>
       <w:lvlJc w:val="left"/>
       <w:pPr>
         <w:tabs>
@@ -8686,7 +11310,7 @@
       <w:start w:val="1"/>
       <w:numFmt w:val="none"/>
       <w:suff w:val="nothing"/>
-      <w:lvlText w:val="%4"/>
+      <w:lvlText w:val=""/>
       <w:lvlJc w:val="left"/>
       <w:pPr>
         <w:tabs>
@@ -8699,7 +11323,7 @@
       <w:start w:val="1"/>
       <w:numFmt w:val="none"/>
       <w:suff w:val="nothing"/>
-      <w:lvlText w:val="%5"/>
+      <w:lvlText w:val=""/>
       <w:lvlJc w:val="left"/>
       <w:pPr>
         <w:tabs>
@@ -8712,7 +11336,7 @@
       <w:start w:val="1"/>
       <w:numFmt w:val="none"/>
       <w:suff w:val="nothing"/>
-      <w:lvlText w:val="%6"/>
+      <w:lvlText w:val=""/>
       <w:lvlJc w:val="left"/>
       <w:pPr>
         <w:tabs>
@@ -8725,7 +11349,7 @@
       <w:start w:val="1"/>
       <w:numFmt w:val="none"/>
       <w:suff w:val="nothing"/>
-      <w:lvlText w:val="%7"/>
+      <w:lvlText w:val=""/>
       <w:lvlJc w:val="left"/>
       <w:pPr>
         <w:tabs>
@@ -8738,7 +11362,7 @@
       <w:start w:val="1"/>
       <w:numFmt w:val="none"/>
       <w:suff w:val="nothing"/>
-      <w:lvlText w:val="%8"/>
+      <w:lvlText w:val=""/>
       <w:lvlJc w:val="left"/>
       <w:pPr>
         <w:tabs>
@@ -8751,7 +11375,7 @@
       <w:start w:val="1"/>
       <w:numFmt w:val="none"/>
       <w:suff w:val="nothing"/>
-      <w:lvlText w:val="%9"/>
+      <w:lvlText w:val=""/>
       <w:lvlJc w:val="left"/>
       <w:pPr>
         <w:tabs>
@@ -8769,6 +11393,9 @@
   </w:num>
   <w:num w:numId="3">
     <w:abstractNumId w:val="3"/>
+  </w:num>
+  <w:num w:numId="4">
+    <w:abstractNumId w:val="4"/>
   </w:num>
 </w:numbering>
 </file>
@@ -8794,9 +11421,7 @@
     <w:pPr>
       <w:widowControl/>
       <w:suppressAutoHyphens w:val="true"/>
-      <w:kinsoku w:val="true"/>
-      <w:overflowPunct w:val="true"/>
-      <w:autoSpaceDE w:val="true"/>
+      <w:overflowPunct w:val="false"/>
       <w:bidi w:val="0"/>
       <w:spacing w:before="0" w:after="0"/>
       <w:jc w:val="left"/>
@@ -8827,6 +11452,13 @@
     <w:name w:val="Símbolos de numeração"/>
     <w:qFormat/>
     <w:rPr/>
+  </w:style>
+  <w:style w:type="character" w:styleId="Marcadores">
+    <w:name w:val="Marcadores"/>
+    <w:qFormat/>
+    <w:rPr>
+      <w:rFonts w:ascii="OpenSymbol" w:hAnsi="OpenSymbol" w:eastAsia="OpenSymbol" w:cs="OpenSymbol"/>
+    </w:rPr>
   </w:style>
   <w:style w:type="paragraph" w:styleId="Ttulo">
     <w:name w:val="Título"/>

</xml_diff>